<commit_message>
update again of the specs
</commit_message>
<xml_diff>
--- a/SamBot Specification.docx
+++ b/SamBot Specification.docx
@@ -753,7 +753,19 @@
         <w:rPr>
           <w:lang w:val="en-GB"/>
         </w:rPr>
-        <w:t>SYS_0600</w:t>
+        <w:t>SYS_0</w:t>
+      </w:r>
+      <w:r>
+        <w:rPr>
+          <w:lang w:val="en-GB"/>
+        </w:rPr>
+        <w:t>7</w:t>
+      </w:r>
+      <w:r>
+        <w:rPr>
+          <w:lang w:val="en-GB"/>
+        </w:rPr>
+        <w:t>00</w:t>
       </w:r>
     </w:p>
     <w:p>
@@ -3696,6 +3708,378 @@
     </w:p>
     <w:p>
       <w:pPr>
+        <w:pStyle w:val="Titre2"/>
+        <w:rPr>
+          <w:lang w:val="en-GB"/>
+        </w:rPr>
+      </w:pPr>
+      <w:r>
+        <w:rPr>
+          <w:lang w:val="en-GB"/>
+        </w:rPr>
+        <w:t>ADR_</w:t>
+      </w:r>
+      <w:r>
+        <w:rPr>
+          <w:lang w:val="en-GB"/>
+        </w:rPr>
+        <w:t>1</w:t>
+      </w:r>
+      <w:r>
+        <w:rPr>
+          <w:lang w:val="en-GB"/>
+        </w:rPr>
+        <w:t>1</w:t>
+      </w:r>
+      <w:r>
+        <w:rPr>
+          <w:lang w:val="en-GB"/>
+        </w:rPr>
+        <w:t>00</w:t>
+      </w:r>
+    </w:p>
+    <w:p>
+      <w:pPr>
+        <w:pStyle w:val="Sansinterligne"/>
+        <w:rPr>
+          <w:rFonts w:ascii="Verdana" w:hAnsi="Verdana"/>
+          <w:color w:val="000000" w:themeColor="text1"/>
+          <w:sz w:val="20"/>
+          <w:szCs w:val="24"/>
+          <w:lang w:val="en-GB"/>
+        </w:rPr>
+      </w:pPr>
+      <w:r>
+        <w:rPr>
+          <w:rFonts w:ascii="Verdana" w:hAnsi="Verdana"/>
+          <w:color w:val="000000" w:themeColor="text1"/>
+          <w:sz w:val="20"/>
+          <w:szCs w:val="24"/>
+          <w:lang w:val="en-GB"/>
+        </w:rPr>
+        <w:t xml:space="preserve">Name: </w:t>
+      </w:r>
+      <w:r>
+        <w:rPr>
+          <w:rFonts w:ascii="Verdana" w:hAnsi="Verdana"/>
+          <w:color w:val="000000" w:themeColor="text1"/>
+          <w:sz w:val="20"/>
+          <w:szCs w:val="24"/>
+          <w:lang w:val="en-GB"/>
+        </w:rPr>
+        <w:t>Help</w:t>
+      </w:r>
+    </w:p>
+    <w:p>
+      <w:pPr>
+        <w:pStyle w:val="Sansinterligne"/>
+        <w:rPr>
+          <w:rFonts w:ascii="Verdana" w:hAnsi="Verdana"/>
+          <w:color w:val="000000" w:themeColor="text1"/>
+          <w:sz w:val="20"/>
+          <w:szCs w:val="24"/>
+          <w:lang w:val="en-GB"/>
+        </w:rPr>
+      </w:pPr>
+      <w:proofErr w:type="spellStart"/>
+      <w:r>
+        <w:rPr>
+          <w:rFonts w:ascii="Verdana" w:hAnsi="Verdana"/>
+          <w:color w:val="000000" w:themeColor="text1"/>
+          <w:sz w:val="20"/>
+          <w:szCs w:val="24"/>
+          <w:lang w:val="en-GB"/>
+        </w:rPr>
+        <w:t>Text</w:t>
+      </w:r>
+      <w:proofErr w:type="gramStart"/>
+      <w:r>
+        <w:rPr>
+          <w:rFonts w:ascii="Verdana" w:hAnsi="Verdana"/>
+          <w:color w:val="000000" w:themeColor="text1"/>
+          <w:sz w:val="20"/>
+          <w:szCs w:val="24"/>
+          <w:lang w:val="en-GB"/>
+        </w:rPr>
+        <w:t>:</w:t>
+      </w:r>
+      <w:r>
+        <w:rPr>
+          <w:rFonts w:ascii="Verdana" w:hAnsi="Verdana"/>
+          <w:color w:val="000000" w:themeColor="text1"/>
+          <w:sz w:val="20"/>
+          <w:szCs w:val="24"/>
+          <w:lang w:val="en-GB"/>
+        </w:rPr>
+        <w:t>When</w:t>
+      </w:r>
+      <w:proofErr w:type="spellEnd"/>
+      <w:proofErr w:type="gramEnd"/>
+      <w:r>
+        <w:rPr>
+          <w:rFonts w:ascii="Verdana" w:hAnsi="Verdana"/>
+          <w:color w:val="000000" w:themeColor="text1"/>
+          <w:sz w:val="20"/>
+          <w:szCs w:val="24"/>
+          <w:lang w:val="en-GB"/>
+        </w:rPr>
+        <w:t xml:space="preserve"> the user enter a wrong command, the robot shall display the help assistance.</w:t>
+      </w:r>
+      <w:r>
+        <w:rPr>
+          <w:rFonts w:ascii="Verdana" w:hAnsi="Verdana"/>
+          <w:color w:val="000000" w:themeColor="text1"/>
+          <w:sz w:val="20"/>
+          <w:szCs w:val="24"/>
+          <w:lang w:val="en-GB"/>
+        </w:rPr>
+        <w:t xml:space="preserve"> </w:t>
+      </w:r>
+    </w:p>
+    <w:p>
+      <w:pPr>
+        <w:pStyle w:val="Sansinterligne"/>
+        <w:rPr>
+          <w:rFonts w:ascii="Verdana" w:hAnsi="Verdana"/>
+          <w:color w:val="000000" w:themeColor="text1"/>
+          <w:sz w:val="20"/>
+          <w:szCs w:val="24"/>
+          <w:lang w:val="en-GB"/>
+        </w:rPr>
+      </w:pPr>
+      <w:r>
+        <w:rPr>
+          <w:rFonts w:ascii="Verdana" w:hAnsi="Verdana"/>
+          <w:color w:val="000000" w:themeColor="text1"/>
+          <w:sz w:val="20"/>
+          <w:szCs w:val="24"/>
+          <w:lang w:val="en-GB"/>
+        </w:rPr>
+        <w:t>Covers: Sys_0</w:t>
+      </w:r>
+      <w:r>
+        <w:rPr>
+          <w:rFonts w:ascii="Verdana" w:hAnsi="Verdana"/>
+          <w:color w:val="000000" w:themeColor="text1"/>
+          <w:sz w:val="20"/>
+          <w:szCs w:val="24"/>
+          <w:lang w:val="en-GB"/>
+        </w:rPr>
+        <w:t>7</w:t>
+      </w:r>
+      <w:r>
+        <w:rPr>
+          <w:rFonts w:ascii="Verdana" w:hAnsi="Verdana"/>
+          <w:color w:val="000000" w:themeColor="text1"/>
+          <w:sz w:val="20"/>
+          <w:szCs w:val="24"/>
+          <w:lang w:val="en-GB"/>
+        </w:rPr>
+        <w:t>00</w:t>
+      </w:r>
+    </w:p>
+    <w:p>
+      <w:pPr>
+        <w:pStyle w:val="Sansinterligne"/>
+        <w:rPr>
+          <w:rFonts w:ascii="Verdana" w:hAnsi="Verdana"/>
+          <w:color w:val="000000" w:themeColor="text1"/>
+          <w:sz w:val="20"/>
+          <w:szCs w:val="24"/>
+          <w:lang w:val="en-GB"/>
+        </w:rPr>
+      </w:pPr>
+      <w:r>
+        <w:rPr>
+          <w:rFonts w:ascii="Verdana" w:hAnsi="Verdana"/>
+          <w:color w:val="000000" w:themeColor="text1"/>
+          <w:sz w:val="20"/>
+          <w:szCs w:val="24"/>
+          <w:lang w:val="en-GB"/>
+        </w:rPr>
+        <w:t xml:space="preserve">Module: </w:t>
+      </w:r>
+    </w:p>
+    <w:p>
+      <w:pPr>
+        <w:pStyle w:val="Sansinterligne"/>
+        <w:rPr>
+          <w:rFonts w:ascii="Verdana" w:hAnsi="Verdana"/>
+          <w:color w:val="000000" w:themeColor="text1"/>
+          <w:sz w:val="20"/>
+          <w:szCs w:val="24"/>
+          <w:lang w:val="en-GB"/>
+        </w:rPr>
+      </w:pPr>
+    </w:p>
+    <w:p>
+      <w:pPr>
+        <w:pStyle w:val="Titre2"/>
+        <w:rPr>
+          <w:lang w:val="en-GB"/>
+        </w:rPr>
+      </w:pPr>
+      <w:r>
+        <w:rPr>
+          <w:lang w:val="en-GB"/>
+        </w:rPr>
+        <w:t>ADR_</w:t>
+      </w:r>
+      <w:r>
+        <w:rPr>
+          <w:lang w:val="en-GB"/>
+        </w:rPr>
+        <w:t>12</w:t>
+      </w:r>
+      <w:r>
+        <w:rPr>
+          <w:lang w:val="en-GB"/>
+        </w:rPr>
+        <w:t>00</w:t>
+      </w:r>
+    </w:p>
+    <w:p>
+      <w:pPr>
+        <w:pStyle w:val="Sansinterligne"/>
+        <w:rPr>
+          <w:rFonts w:ascii="Verdana" w:hAnsi="Verdana"/>
+          <w:color w:val="000000" w:themeColor="text1"/>
+          <w:sz w:val="20"/>
+          <w:szCs w:val="24"/>
+          <w:lang w:val="en-GB"/>
+        </w:rPr>
+      </w:pPr>
+      <w:r>
+        <w:rPr>
+          <w:rFonts w:ascii="Verdana" w:hAnsi="Verdana"/>
+          <w:color w:val="000000" w:themeColor="text1"/>
+          <w:sz w:val="20"/>
+          <w:szCs w:val="24"/>
+          <w:lang w:val="en-GB"/>
+        </w:rPr>
+        <w:t>Name:</w:t>
+      </w:r>
+      <w:r>
+        <w:rPr>
+          <w:rFonts w:ascii="Verdana" w:hAnsi="Verdana"/>
+          <w:color w:val="000000" w:themeColor="text1"/>
+          <w:sz w:val="20"/>
+          <w:szCs w:val="24"/>
+          <w:lang w:val="en-GB"/>
+        </w:rPr>
+        <w:t xml:space="preserve"> Debug mode</w:t>
+      </w:r>
+    </w:p>
+    <w:p>
+      <w:pPr>
+        <w:pStyle w:val="Sansinterligne"/>
+        <w:rPr>
+          <w:rFonts w:ascii="Verdana" w:hAnsi="Verdana"/>
+          <w:color w:val="000000" w:themeColor="text1"/>
+          <w:sz w:val="20"/>
+          <w:szCs w:val="24"/>
+          <w:lang w:val="en-GB"/>
+        </w:rPr>
+      </w:pPr>
+      <w:r>
+        <w:rPr>
+          <w:rFonts w:ascii="Verdana" w:hAnsi="Verdana"/>
+          <w:color w:val="000000" w:themeColor="text1"/>
+          <w:sz w:val="20"/>
+          <w:szCs w:val="24"/>
+          <w:lang w:val="en-GB"/>
+        </w:rPr>
+        <w:t>Text:</w:t>
+      </w:r>
+      <w:r>
+        <w:rPr>
+          <w:rFonts w:ascii="Verdana" w:hAnsi="Verdana"/>
+          <w:color w:val="000000" w:themeColor="text1"/>
+          <w:sz w:val="20"/>
+          <w:szCs w:val="24"/>
+          <w:lang w:val="en-GB"/>
+        </w:rPr>
+        <w:t xml:space="preserve"> the debug mode shall display the measures of all the sensors on real time when the user demands it.</w:t>
+      </w:r>
+    </w:p>
+    <w:p>
+      <w:pPr>
+        <w:pStyle w:val="Sansinterligne"/>
+        <w:rPr>
+          <w:rFonts w:ascii="Verdana" w:hAnsi="Verdana"/>
+          <w:color w:val="000000" w:themeColor="text1"/>
+          <w:sz w:val="20"/>
+          <w:szCs w:val="24"/>
+          <w:lang w:val="en-GB"/>
+        </w:rPr>
+      </w:pPr>
+      <w:r>
+        <w:rPr>
+          <w:rFonts w:ascii="Verdana" w:hAnsi="Verdana"/>
+          <w:color w:val="000000" w:themeColor="text1"/>
+          <w:sz w:val="20"/>
+          <w:szCs w:val="24"/>
+          <w:lang w:val="en-GB"/>
+        </w:rPr>
+        <w:t>Covers: Sys_0</w:t>
+      </w:r>
+      <w:r>
+        <w:rPr>
+          <w:rFonts w:ascii="Verdana" w:hAnsi="Verdana"/>
+          <w:color w:val="000000" w:themeColor="text1"/>
+          <w:sz w:val="20"/>
+          <w:szCs w:val="24"/>
+          <w:lang w:val="en-GB"/>
+        </w:rPr>
+        <w:t>4</w:t>
+      </w:r>
+      <w:r>
+        <w:rPr>
+          <w:rFonts w:ascii="Verdana" w:hAnsi="Verdana"/>
+          <w:color w:val="000000" w:themeColor="text1"/>
+          <w:sz w:val="20"/>
+          <w:szCs w:val="24"/>
+          <w:lang w:val="en-GB"/>
+        </w:rPr>
+        <w:t>00</w:t>
+      </w:r>
+    </w:p>
+    <w:p>
+      <w:pPr>
+        <w:pStyle w:val="Sansinterligne"/>
+        <w:rPr>
+          <w:rFonts w:ascii="Verdana" w:hAnsi="Verdana"/>
+          <w:color w:val="000000" w:themeColor="text1"/>
+          <w:sz w:val="20"/>
+          <w:szCs w:val="24"/>
+          <w:lang w:val="en-GB"/>
+        </w:rPr>
+      </w:pPr>
+      <w:r>
+        <w:rPr>
+          <w:rFonts w:ascii="Verdana" w:hAnsi="Verdana"/>
+          <w:color w:val="000000" w:themeColor="text1"/>
+          <w:sz w:val="20"/>
+          <w:szCs w:val="24"/>
+          <w:lang w:val="en-GB"/>
+        </w:rPr>
+        <w:t xml:space="preserve">Module: </w:t>
+      </w:r>
+    </w:p>
+    <w:p>
+      <w:pPr>
+        <w:pStyle w:val="Sansinterligne"/>
+        <w:rPr>
+          <w:rFonts w:ascii="Verdana" w:hAnsi="Verdana"/>
+          <w:color w:val="000000" w:themeColor="text1"/>
+          <w:sz w:val="20"/>
+          <w:szCs w:val="24"/>
+          <w:lang w:val="en-GB"/>
+        </w:rPr>
+      </w:pPr>
+    </w:p>
+    <w:p>
+      <w:pPr>
         <w:pStyle w:val="Titre1"/>
         <w:rPr>
           <w:lang w:val="en-GB"/>
@@ -3994,6 +4378,7 @@
         <w:rPr>
           <w:lang w:val="en-GB"/>
         </w:rPr>
+        <w:lastRenderedPageBreak/>
         <w:t>DDR_003</w:t>
       </w:r>
       <w:r>
@@ -4592,7 +4977,19 @@
         <w:rPr>
           <w:lang w:val="en-GB"/>
         </w:rPr>
-        <w:t>DDR_00400</w:t>
+        <w:t>DDR_00</w:t>
+      </w:r>
+      <w:r>
+        <w:rPr>
+          <w:lang w:val="en-GB"/>
+        </w:rPr>
+        <w:t>8</w:t>
+      </w:r>
+      <w:r>
+        <w:rPr>
+          <w:lang w:val="en-GB"/>
+        </w:rPr>
+        <w:t>00</w:t>
       </w:r>
     </w:p>
     <w:p>
@@ -4606,50 +5003,446 @@
           <w:lang w:val="en-GB"/>
         </w:rPr>
         <w:t>Name: User input help</w:t>
+      </w:r>
+    </w:p>
+    <w:p>
+      <w:pPr>
+        <w:spacing w:after="0"/>
+        <w:rPr>
+          <w:lang w:val="en-GB"/>
+        </w:rPr>
+      </w:pPr>
+      <w:r>
+        <w:rPr>
+          <w:lang w:val="en-GB"/>
+        </w:rPr>
+        <w:t xml:space="preserve">Text: If the </w:t>
+      </w:r>
+      <w:proofErr w:type="spellStart"/>
+      <w:r>
+        <w:rPr>
+          <w:lang w:val="en-GB"/>
+        </w:rPr>
+        <w:t>Sambot</w:t>
+      </w:r>
+      <w:proofErr w:type="spellEnd"/>
+      <w:r>
+        <w:rPr>
+          <w:lang w:val="en-GB"/>
+        </w:rPr>
+        <w:t xml:space="preserve"> receives any input not defined in the menu then it shall invoke </w:t>
+      </w:r>
+      <w:proofErr w:type="spellStart"/>
+      <w:r>
+        <w:rPr>
+          <w:lang w:val="en-GB"/>
+        </w:rPr>
+        <w:t>UI_help</w:t>
+      </w:r>
+      <w:proofErr w:type="spellEnd"/>
+      <w:r>
+        <w:rPr>
+          <w:lang w:val="en-GB"/>
+        </w:rPr>
+        <w:t xml:space="preserve"> to guide the user</w:t>
+      </w:r>
+    </w:p>
+    <w:p>
+      <w:pPr>
+        <w:rPr>
+          <w:lang w:val="en-GB"/>
+        </w:rPr>
+      </w:pPr>
+      <w:r>
+        <w:rPr>
+          <w:lang w:val="en-GB"/>
+        </w:rPr>
+        <w:t xml:space="preserve">Covers: </w:t>
+      </w:r>
+      <w:r>
+        <w:rPr>
+          <w:lang w:val="en-GB"/>
+        </w:rPr>
+        <w:t>ADR_1100</w:t>
+      </w:r>
+    </w:p>
+    <w:p>
+      <w:pPr>
+        <w:rPr>
+          <w:lang w:val="en-GB"/>
+        </w:rPr>
+      </w:pPr>
+      <w:r>
+        <w:rPr>
+          <w:lang w:val="en-GB"/>
+        </w:rPr>
+        <w:t>Function:</w:t>
+      </w:r>
+      <w:r>
+        <w:rPr>
+          <w:lang w:val="en-GB"/>
+        </w:rPr>
+        <w:t xml:space="preserve"> interpreter</w:t>
+      </w:r>
+    </w:p>
+    <w:p>
+      <w:pPr>
+        <w:rPr>
+          <w:lang w:val="en-GB"/>
+        </w:rPr>
+      </w:pPr>
+    </w:p>
+    <w:p>
+      <w:pPr>
+        <w:pStyle w:val="Titre2"/>
+        <w:rPr>
+          <w:lang w:val="en-GB"/>
+        </w:rPr>
+      </w:pPr>
+      <w:r>
+        <w:rPr>
+          <w:lang w:val="en-GB"/>
+        </w:rPr>
+        <w:t>DDR_</w:t>
+      </w:r>
+      <w:r>
+        <w:rPr>
+          <w:lang w:val="en-GB"/>
+        </w:rPr>
+        <w:t>00</w:t>
+      </w:r>
+      <w:r>
+        <w:rPr>
+          <w:lang w:val="en-GB"/>
+        </w:rPr>
+        <w:t>9</w:t>
+      </w:r>
+      <w:r>
+        <w:rPr>
+          <w:lang w:val="en-GB"/>
+        </w:rPr>
+        <w:t>00</w:t>
+      </w:r>
+    </w:p>
+    <w:p>
+      <w:pPr>
+        <w:rPr>
+          <w:lang w:val="en-GB"/>
+        </w:rPr>
+      </w:pPr>
+      <w:r>
+        <w:rPr>
+          <w:lang w:val="en-GB"/>
+        </w:rPr>
+        <w:t xml:space="preserve">Name: </w:t>
+      </w:r>
+      <w:r>
+        <w:rPr>
+          <w:lang w:val="en-GB"/>
+        </w:rPr>
+        <w:t>void alert</w:t>
+      </w:r>
+    </w:p>
+    <w:p>
+      <w:pPr>
+        <w:rPr>
+          <w:lang w:val="en-GB"/>
+        </w:rPr>
+      </w:pPr>
+      <w:r>
+        <w:rPr>
+          <w:lang w:val="en-GB"/>
+        </w:rPr>
+        <w:t xml:space="preserve">Text: </w:t>
+      </w:r>
+      <w:r>
+        <w:rPr>
+          <w:lang w:val="en-GB"/>
+        </w:rPr>
+        <w:t>The MSP2231</w:t>
+      </w:r>
+      <w:r>
+        <w:rPr>
+          <w:lang w:val="en-GB"/>
+        </w:rPr>
+        <w:t xml:space="preserve"> shall send an alert message </w:t>
+      </w:r>
+      <w:r>
+        <w:rPr>
+          <w:lang w:val="en-GB"/>
+        </w:rPr>
+        <w:t>to the MSP25</w:t>
+      </w:r>
+      <w:r>
+        <w:rPr>
+          <w:lang w:val="en-GB"/>
+        </w:rPr>
+        <w:t xml:space="preserve">53 </w:t>
+      </w:r>
+      <w:r>
+        <w:rPr>
+          <w:lang w:val="en-GB"/>
+        </w:rPr>
+        <w:t>in case of void detection</w:t>
+      </w:r>
+      <w:r>
+        <w:rPr>
+          <w:lang w:val="en-GB"/>
+        </w:rPr>
+        <w:t>.</w:t>
+      </w:r>
+    </w:p>
+    <w:p>
+      <w:pPr>
+        <w:rPr>
+          <w:lang w:val="en-GB"/>
+        </w:rPr>
+      </w:pPr>
+      <w:r>
+        <w:rPr>
+          <w:lang w:val="en-GB"/>
+        </w:rPr>
+        <w:t xml:space="preserve">Covers: </w:t>
+      </w:r>
+      <w:r>
+        <w:rPr>
+          <w:lang w:val="en-GB"/>
+        </w:rPr>
+        <w:t>ADR_0400</w:t>
+      </w:r>
+    </w:p>
+    <w:p>
+      <w:pPr>
+        <w:rPr>
+          <w:lang w:val="en-GB"/>
+        </w:rPr>
+      </w:pPr>
+      <w:r>
+        <w:rPr>
+          <w:lang w:val="en-GB"/>
+        </w:rPr>
+        <w:t>Function:</w:t>
+      </w:r>
+      <w:r>
+        <w:rPr>
+          <w:lang w:val="en-GB"/>
+        </w:rPr>
+        <w:t xml:space="preserve"> </w:t>
+      </w:r>
+    </w:p>
+    <w:p>
+      <w:pPr>
+        <w:rPr>
+          <w:lang w:val="en-GB"/>
+        </w:rPr>
+      </w:pPr>
+    </w:p>
+    <w:p>
+      <w:pPr>
+        <w:rPr>
+          <w:lang w:val="en-GB"/>
+        </w:rPr>
+      </w:pPr>
+    </w:p>
+    <w:p>
+      <w:pPr>
+        <w:pStyle w:val="Titre2"/>
+        <w:rPr>
+          <w:lang w:val="en-GB"/>
+        </w:rPr>
+      </w:pPr>
+      <w:r>
+        <w:rPr>
+          <w:lang w:val="en-GB"/>
+        </w:rPr>
+        <w:t>DDR_010</w:t>
+      </w:r>
+      <w:r>
+        <w:rPr>
+          <w:lang w:val="en-GB"/>
+        </w:rPr>
+        <w:t>00</w:t>
+      </w:r>
+    </w:p>
+    <w:p>
+      <w:pPr>
+        <w:rPr>
+          <w:lang w:val="en-GB"/>
+        </w:rPr>
+      </w:pPr>
+      <w:r>
+        <w:rPr>
+          <w:lang w:val="en-GB"/>
+        </w:rPr>
+        <w:t xml:space="preserve">Name: </w:t>
+      </w:r>
+      <w:r>
+        <w:rPr>
+          <w:lang w:val="en-GB"/>
+        </w:rPr>
+        <w:t>obstacle alert</w:t>
+      </w:r>
+    </w:p>
+    <w:p>
+      <w:pPr>
+        <w:rPr>
+          <w:lang w:val="en-GB"/>
+        </w:rPr>
+      </w:pPr>
+      <w:r>
+        <w:rPr>
+          <w:lang w:val="en-GB"/>
+        </w:rPr>
+        <w:t xml:space="preserve">Text: </w:t>
+      </w:r>
+      <w:r>
+        <w:rPr>
+          <w:lang w:val="en-GB"/>
+        </w:rPr>
+        <w:t xml:space="preserve">The MSP2231 shall send an alert message to the MSP2553 </w:t>
+      </w:r>
+      <w:r>
+        <w:rPr>
+          <w:lang w:val="en-GB"/>
+        </w:rPr>
+        <w:t>in case of obstacle</w:t>
+      </w:r>
+      <w:r>
+        <w:rPr>
+          <w:lang w:val="en-GB"/>
+        </w:rPr>
+        <w:t xml:space="preserve"> detection</w:t>
+      </w:r>
+      <w:r>
+        <w:rPr>
+          <w:lang w:val="en-GB"/>
+        </w:rPr>
+        <w:t>.</w:t>
+      </w:r>
+    </w:p>
+    <w:p>
+      <w:pPr>
+        <w:rPr>
+          <w:lang w:val="en-GB"/>
+        </w:rPr>
+      </w:pPr>
+      <w:r>
+        <w:rPr>
+          <w:lang w:val="en-GB"/>
+        </w:rPr>
+        <w:t xml:space="preserve">Covers: </w:t>
+      </w:r>
+      <w:r>
+        <w:rPr>
+          <w:lang w:val="en-GB"/>
+        </w:rPr>
+        <w:t>ADR_0250</w:t>
       </w:r>
       <w:bookmarkStart w:id="0" w:name="_GoBack"/>
       <w:bookmarkEnd w:id="0"/>
     </w:p>
     <w:p>
       <w:pPr>
-        <w:spacing w:after="0"/>
-        <w:rPr>
-          <w:lang w:val="en-GB"/>
-        </w:rPr>
-      </w:pPr>
-      <w:r>
-        <w:rPr>
-          <w:lang w:val="en-GB"/>
-        </w:rPr>
-        <w:t xml:space="preserve">Text: If the </w:t>
-      </w:r>
-      <w:proofErr w:type="spellStart"/>
-      <w:r>
-        <w:rPr>
-          <w:lang w:val="en-GB"/>
-        </w:rPr>
-        <w:t>Sambot</w:t>
-      </w:r>
-      <w:proofErr w:type="spellEnd"/>
-      <w:r>
-        <w:rPr>
-          <w:lang w:val="en-GB"/>
-        </w:rPr>
-        <w:t xml:space="preserve"> receives any input not defined in the menu then it shall invoke </w:t>
-      </w:r>
-      <w:proofErr w:type="spellStart"/>
-      <w:r>
-        <w:rPr>
-          <w:lang w:val="en-GB"/>
-        </w:rPr>
-        <w:t>UI_help</w:t>
-      </w:r>
-      <w:proofErr w:type="spellEnd"/>
-      <w:r>
-        <w:rPr>
-          <w:lang w:val="en-GB"/>
-        </w:rPr>
-        <w:t xml:space="preserve"> to guide the user</w:t>
+        <w:rPr>
+          <w:lang w:val="en-GB"/>
+        </w:rPr>
+      </w:pPr>
+      <w:r>
+        <w:rPr>
+          <w:lang w:val="en-GB"/>
+        </w:rPr>
+        <w:t>Function:</w:t>
+      </w:r>
+    </w:p>
+    <w:p>
+      <w:pPr>
+        <w:rPr>
+          <w:lang w:val="en-GB"/>
+        </w:rPr>
+      </w:pPr>
+    </w:p>
+    <w:p>
+      <w:pPr>
+        <w:rPr>
+          <w:lang w:val="en-GB"/>
+        </w:rPr>
+      </w:pPr>
+    </w:p>
+    <w:p>
+      <w:pPr>
+        <w:rPr>
+          <w:lang w:val="en-GB"/>
+        </w:rPr>
+      </w:pPr>
+    </w:p>
+    <w:p>
+      <w:pPr>
+        <w:pStyle w:val="Titre2"/>
+        <w:rPr>
+          <w:lang w:val="en-GB"/>
+        </w:rPr>
+      </w:pPr>
+      <w:r>
+        <w:rPr>
+          <w:lang w:val="en-GB"/>
+        </w:rPr>
+        <w:t>DDR_</w:t>
+      </w:r>
+      <w:r>
+        <w:rPr>
+          <w:lang w:val="en-GB"/>
+        </w:rPr>
+        <w:t>01100</w:t>
+      </w:r>
+    </w:p>
+    <w:p>
+      <w:pPr>
+        <w:rPr>
+          <w:lang w:val="en-GB"/>
+        </w:rPr>
+      </w:pPr>
+      <w:r>
+        <w:rPr>
+          <w:lang w:val="en-GB"/>
+        </w:rPr>
+        <w:t xml:space="preserve">Name: </w:t>
+      </w:r>
+      <w:r>
+        <w:rPr>
+          <w:lang w:val="en-GB"/>
+        </w:rPr>
+        <w:t>Debug mode</w:t>
+      </w:r>
+    </w:p>
+    <w:p>
+      <w:pPr>
+        <w:rPr>
+          <w:lang w:val="en-GB"/>
+        </w:rPr>
+      </w:pPr>
+      <w:r>
+        <w:rPr>
+          <w:lang w:val="en-GB"/>
+        </w:rPr>
+        <w:t xml:space="preserve">Text: </w:t>
+      </w:r>
+      <w:r>
+        <w:rPr>
+          <w:lang w:val="en-GB"/>
+        </w:rPr>
+        <w:t>If the user write “B</w:t>
+      </w:r>
+      <w:r>
+        <w:rPr>
+          <w:lang w:val="en-GB"/>
+        </w:rPr>
+        <w:t>” in the terminal</w:t>
+      </w:r>
+      <w:r>
+        <w:rPr>
+          <w:lang w:val="en-GB"/>
+        </w:rPr>
+        <w:t>, it shall display the measures of all the sensors in real time.</w:t>
       </w:r>
     </w:p>
     <w:p>
@@ -4664,6 +5457,12 @@
         </w:rPr>
         <w:t xml:space="preserve">Covers: </w:t>
       </w:r>
+      <w:r>
+        <w:rPr>
+          <w:lang w:val="en-GB"/>
+        </w:rPr>
+        <w:t>ASR_1200</w:t>
+      </w:r>
     </w:p>
     <w:p>
       <w:pPr>
@@ -4698,12 +5497,6 @@
         </w:rPr>
         <w:t>DDR_</w:t>
       </w:r>
-      <w:r>
-        <w:rPr>
-          <w:lang w:val="en-GB"/>
-        </w:rPr>
-        <w:t>00500</w:t>
-      </w:r>
     </w:p>
     <w:p>
       <w:pPr>
@@ -4717,12 +5510,6 @@
         </w:rPr>
         <w:t xml:space="preserve">Name: </w:t>
       </w:r>
-      <w:r>
-        <w:rPr>
-          <w:lang w:val="en-GB"/>
-        </w:rPr>
-        <w:t>void alert</w:t>
-      </w:r>
     </w:p>
     <w:p>
       <w:pPr>
@@ -4736,24 +5523,6 @@
         </w:rPr>
         <w:t xml:space="preserve">Text: </w:t>
       </w:r>
-      <w:r>
-        <w:rPr>
-          <w:lang w:val="en-GB"/>
-        </w:rPr>
-        <w:t xml:space="preserve">The MSP22311 shall send an alert message </w:t>
-      </w:r>
-      <w:r>
-        <w:rPr>
-          <w:lang w:val="en-GB"/>
-        </w:rPr>
-        <w:t xml:space="preserve">to the MSP2753 </w:t>
-      </w:r>
-      <w:r>
-        <w:rPr>
-          <w:lang w:val="en-GB"/>
-        </w:rPr>
-        <w:t>in case of void detection</w:t>
-      </w:r>
     </w:p>
     <w:p>
       <w:pPr>
@@ -4780,19 +5549,6 @@
         </w:rPr>
         <w:t>Function:</w:t>
       </w:r>
-      <w:r>
-        <w:rPr>
-          <w:lang w:val="en-GB"/>
-        </w:rPr>
-        <w:t xml:space="preserve"> </w:t>
-      </w:r>
-    </w:p>
-    <w:p>
-      <w:pPr>
-        <w:rPr>
-          <w:lang w:val="en-GB"/>
-        </w:rPr>
-      </w:pPr>
     </w:p>
     <w:p>
       <w:pPr>
@@ -4812,7 +5568,7 @@
         <w:rPr>
           <w:lang w:val="en-GB"/>
         </w:rPr>
-        <w:t>DDR_00600</w:t>
+        <w:t>DDR_</w:t>
       </w:r>
     </w:p>
     <w:p>
@@ -4883,20 +5639,6 @@
     </w:p>
     <w:p>
       <w:pPr>
-        <w:rPr>
-          <w:lang w:val="en-GB"/>
-        </w:rPr>
-      </w:pPr>
-    </w:p>
-    <w:p>
-      <w:pPr>
-        <w:rPr>
-          <w:lang w:val="en-GB"/>
-        </w:rPr>
-      </w:pPr>
-    </w:p>
-    <w:p>
-      <w:pPr>
         <w:pStyle w:val="Titre2"/>
         <w:rPr>
           <w:lang w:val="en-GB"/>
@@ -4906,7 +5648,6 @@
         <w:rPr>
           <w:lang w:val="en-GB"/>
         </w:rPr>
-        <w:lastRenderedPageBreak/>
         <w:t>DDR_</w:t>
       </w:r>
     </w:p>

</xml_diff>

<commit_message>
update sepcs et code main carte mère
</commit_message>
<xml_diff>
--- a/SamBot Specification.docx
+++ b/SamBot Specification.docx
@@ -3300,7 +3300,27 @@
           <w:szCs w:val="20"/>
           <w:lang w:val="en-GB"/>
         </w:rPr>
-        <w:t>MSP2553, which controls robot’s motors (direction)</w:t>
+        <w:t>MSP2553</w:t>
+      </w:r>
+      <w:r>
+        <w:rPr>
+          <w:rFonts w:ascii="Verdana" w:hAnsi="Verdana"/>
+          <w:color w:val="000000" w:themeColor="text1"/>
+          <w:sz w:val="20"/>
+          <w:szCs w:val="20"/>
+          <w:lang w:val="en-GB"/>
+        </w:rPr>
+        <w:t xml:space="preserve"> (master)</w:t>
+      </w:r>
+      <w:r>
+        <w:rPr>
+          <w:rFonts w:ascii="Verdana" w:hAnsi="Verdana"/>
+          <w:color w:val="000000" w:themeColor="text1"/>
+          <w:sz w:val="20"/>
+          <w:szCs w:val="20"/>
+          <w:lang w:val="en-GB"/>
+        </w:rPr>
+        <w:t>, which controls robot’s motors (direction)</w:t>
       </w:r>
       <w:r>
         <w:rPr>
@@ -3344,6 +3364,18 @@
         </w:rPr>
         <w:t>MSP2231</w:t>
       </w:r>
+      <w:r>
+        <w:rPr>
+          <w:rFonts w:ascii="Verdana" w:hAnsi="Verdana"/>
+          <w:color w:val="000000" w:themeColor="text1"/>
+          <w:sz w:val="20"/>
+          <w:szCs w:val="24"/>
+          <w:lang w:val="en-GB"/>
+        </w:rPr>
+        <w:t xml:space="preserve"> (slave)</w:t>
+      </w:r>
+      <w:bookmarkStart w:id="0" w:name="_GoBack"/>
+      <w:bookmarkEnd w:id="0"/>
       <w:r>
         <w:rPr>
           <w:rFonts w:ascii="Verdana" w:hAnsi="Verdana"/>
@@ -5746,19 +5778,112 @@
         <w:rPr>
           <w:lang w:val="en-GB"/>
         </w:rPr>
-        <w:t>DDR_01</w:t>
-      </w:r>
-      <w:r>
-        <w:rPr>
-          <w:lang w:val="en-GB"/>
-        </w:rPr>
-        <w:t>3</w:t>
-      </w:r>
-      <w:r>
-        <w:rPr>
-          <w:lang w:val="en-GB"/>
-        </w:rPr>
-        <w:t>00</w:t>
+        <w:t>DDR_01300</w:t>
+      </w:r>
+    </w:p>
+    <w:p>
+      <w:pPr>
+        <w:rPr>
+          <w:lang w:val="en-GB"/>
+        </w:rPr>
+      </w:pPr>
+      <w:r>
+        <w:rPr>
+          <w:lang w:val="en-GB"/>
+        </w:rPr>
+        <w:t>Name: Obstacle detection</w:t>
+      </w:r>
+    </w:p>
+    <w:p>
+      <w:pPr>
+        <w:rPr>
+          <w:lang w:val="en-GB"/>
+        </w:rPr>
+      </w:pPr>
+      <w:r>
+        <w:rPr>
+          <w:lang w:val="en-GB"/>
+        </w:rPr>
+        <w:t>Text: the MSP2553 shall command the robot to stop and turn right if the value received from the ultrasound sensor (sent by the MSP2231) indicates an obstacle.</w:t>
+      </w:r>
+    </w:p>
+    <w:p>
+      <w:pPr>
+        <w:rPr>
+          <w:lang w:val="en-GB"/>
+        </w:rPr>
+      </w:pPr>
+      <w:r>
+        <w:rPr>
+          <w:lang w:val="en-GB"/>
+        </w:rPr>
+        <w:lastRenderedPageBreak/>
+        <w:t>Covers: ADR_0200, ADR_0250</w:t>
+      </w:r>
+    </w:p>
+    <w:p>
+      <w:pPr>
+        <w:rPr>
+          <w:lang w:val="en-GB"/>
+        </w:rPr>
+      </w:pPr>
+      <w:r>
+        <w:rPr>
+          <w:lang w:val="en-GB"/>
+        </w:rPr>
+        <w:t xml:space="preserve">Function: </w:t>
+      </w:r>
+      <w:r>
+        <w:rPr>
+          <w:lang w:val="en-GB"/>
+        </w:rPr>
+        <w:t>Obstacle</w:t>
+      </w:r>
+      <w:r>
+        <w:rPr>
+          <w:lang w:val="en-GB"/>
+        </w:rPr>
+        <w:t>_</w:t>
+      </w:r>
+      <w:r>
+        <w:rPr>
+          <w:lang w:val="en-GB"/>
+        </w:rPr>
+        <w:t>D</w:t>
+      </w:r>
+      <w:r>
+        <w:rPr>
+          <w:lang w:val="en-GB"/>
+        </w:rPr>
+        <w:t>etection</w:t>
+      </w:r>
+    </w:p>
+    <w:p>
+      <w:pPr>
+        <w:rPr>
+          <w:lang w:val="en-GB"/>
+        </w:rPr>
+      </w:pPr>
+    </w:p>
+    <w:p>
+      <w:pPr>
+        <w:rPr>
+          <w:lang w:val="en-GB"/>
+        </w:rPr>
+      </w:pPr>
+    </w:p>
+    <w:p>
+      <w:pPr>
+        <w:pStyle w:val="Titre2"/>
+        <w:rPr>
+          <w:lang w:val="en-GB"/>
+        </w:rPr>
+      </w:pPr>
+      <w:r>
+        <w:rPr>
+          <w:lang w:val="en-GB"/>
+        </w:rPr>
+        <w:t>DDR_</w:t>
       </w:r>
     </w:p>
     <w:p>
@@ -5773,185 +5898,6 @@
         </w:rPr>
         <w:t xml:space="preserve">Name: </w:t>
       </w:r>
-      <w:r>
-        <w:rPr>
-          <w:lang w:val="en-GB"/>
-        </w:rPr>
-        <w:t>Obstacle</w:t>
-      </w:r>
-      <w:r>
-        <w:rPr>
-          <w:lang w:val="en-GB"/>
-        </w:rPr>
-        <w:t xml:space="preserve"> detection</w:t>
-      </w:r>
-    </w:p>
-    <w:p>
-      <w:pPr>
-        <w:rPr>
-          <w:lang w:val="en-GB"/>
-        </w:rPr>
-      </w:pPr>
-      <w:r>
-        <w:rPr>
-          <w:lang w:val="en-GB"/>
-        </w:rPr>
-        <w:t xml:space="preserve">Text: the MSP2553 shall command the robot to stop and turn </w:t>
-      </w:r>
-      <w:r>
-        <w:rPr>
-          <w:lang w:val="en-GB"/>
-        </w:rPr>
-        <w:t>right</w:t>
-      </w:r>
-      <w:r>
-        <w:rPr>
-          <w:lang w:val="en-GB"/>
-        </w:rPr>
-        <w:t xml:space="preserve"> if the value received from the </w:t>
-      </w:r>
-      <w:r>
-        <w:rPr>
-          <w:lang w:val="en-GB"/>
-        </w:rPr>
-        <w:t>ultrasound</w:t>
-      </w:r>
-      <w:r>
-        <w:rPr>
-          <w:lang w:val="en-GB"/>
-        </w:rPr>
-        <w:t xml:space="preserve"> sensor (sent by the MSP2231) indicates a</w:t>
-      </w:r>
-      <w:r>
-        <w:rPr>
-          <w:lang w:val="en-GB"/>
-        </w:rPr>
-        <w:t>n obstacle</w:t>
-      </w:r>
-      <w:r>
-        <w:rPr>
-          <w:lang w:val="en-GB"/>
-        </w:rPr>
-        <w:t>.</w:t>
-      </w:r>
-    </w:p>
-    <w:p>
-      <w:pPr>
-        <w:rPr>
-          <w:lang w:val="en-GB"/>
-        </w:rPr>
-      </w:pPr>
-      <w:r>
-        <w:rPr>
-          <w:lang w:val="en-GB"/>
-        </w:rPr>
-        <w:lastRenderedPageBreak/>
-        <w:t>Covers: ADR_0</w:t>
-      </w:r>
-      <w:r>
-        <w:rPr>
-          <w:lang w:val="en-GB"/>
-        </w:rPr>
-        <w:t>2</w:t>
-      </w:r>
-      <w:r>
-        <w:rPr>
-          <w:lang w:val="en-GB"/>
-        </w:rPr>
-        <w:t>00, ADR_0</w:t>
-      </w:r>
-      <w:r>
-        <w:rPr>
-          <w:lang w:val="en-GB"/>
-        </w:rPr>
-        <w:t>2</w:t>
-      </w:r>
-      <w:r>
-        <w:rPr>
-          <w:lang w:val="en-GB"/>
-        </w:rPr>
-        <w:t>50</w:t>
-      </w:r>
-    </w:p>
-    <w:p>
-      <w:pPr>
-        <w:rPr>
-          <w:lang w:val="en-GB"/>
-        </w:rPr>
-      </w:pPr>
-      <w:r>
-        <w:rPr>
-          <w:lang w:val="en-GB"/>
-        </w:rPr>
-        <w:t xml:space="preserve">Function: </w:t>
-      </w:r>
-      <w:r>
-        <w:rPr>
-          <w:lang w:val="en-GB"/>
-        </w:rPr>
-        <w:t>Obstacle</w:t>
-      </w:r>
-      <w:r>
-        <w:rPr>
-          <w:lang w:val="en-GB"/>
-        </w:rPr>
-        <w:t>_</w:t>
-      </w:r>
-      <w:r>
-        <w:rPr>
-          <w:lang w:val="en-GB"/>
-        </w:rPr>
-        <w:t>D</w:t>
-      </w:r>
-      <w:bookmarkStart w:id="0" w:name="_GoBack"/>
-      <w:bookmarkEnd w:id="0"/>
-      <w:r>
-        <w:rPr>
-          <w:lang w:val="en-GB"/>
-        </w:rPr>
-        <w:t>etection</w:t>
-      </w:r>
-    </w:p>
-    <w:p>
-      <w:pPr>
-        <w:rPr>
-          <w:lang w:val="en-GB"/>
-        </w:rPr>
-      </w:pPr>
-    </w:p>
-    <w:p>
-      <w:pPr>
-        <w:rPr>
-          <w:lang w:val="en-GB"/>
-        </w:rPr>
-      </w:pPr>
-    </w:p>
-    <w:p>
-      <w:pPr>
-        <w:pStyle w:val="Titre2"/>
-        <w:rPr>
-          <w:lang w:val="en-GB"/>
-        </w:rPr>
-      </w:pPr>
-      <w:r>
-        <w:rPr>
-          <w:lang w:val="en-GB"/>
-        </w:rPr>
-        <w:t>DDR_</w:t>
-      </w:r>
-    </w:p>
-    <w:p>
-      <w:pPr>
-        <w:rPr>
-          <w:lang w:val="en-GB"/>
-        </w:rPr>
-      </w:pPr>
-      <w:r>
-        <w:rPr>
-          <w:lang w:val="en-GB"/>
-        </w:rPr>
-        <w:t xml:space="preserve">Name: </w:t>
-      </w:r>
     </w:p>
     <w:p>
       <w:pPr>
@@ -6005,152 +5951,6 @@
           <w:lang w:val="en-GB"/>
         </w:rPr>
       </w:pPr>
-    </w:p>
-    <w:p>
-      <w:pPr>
-        <w:pStyle w:val="Titre2"/>
-        <w:rPr>
-          <w:lang w:val="en-GB"/>
-        </w:rPr>
-      </w:pPr>
-      <w:r>
-        <w:rPr>
-          <w:lang w:val="en-GB"/>
-        </w:rPr>
-        <w:t>DDR_</w:t>
-      </w:r>
-    </w:p>
-    <w:p>
-      <w:pPr>
-        <w:rPr>
-          <w:lang w:val="en-GB"/>
-        </w:rPr>
-      </w:pPr>
-      <w:r>
-        <w:rPr>
-          <w:lang w:val="en-GB"/>
-        </w:rPr>
-        <w:t xml:space="preserve">Name: </w:t>
-      </w:r>
-    </w:p>
-    <w:p>
-      <w:pPr>
-        <w:rPr>
-          <w:lang w:val="en-GB"/>
-        </w:rPr>
-      </w:pPr>
-      <w:r>
-        <w:rPr>
-          <w:lang w:val="en-GB"/>
-        </w:rPr>
-        <w:t xml:space="preserve">Text: </w:t>
-      </w:r>
-    </w:p>
-    <w:p>
-      <w:pPr>
-        <w:rPr>
-          <w:lang w:val="en-GB"/>
-        </w:rPr>
-      </w:pPr>
-      <w:r>
-        <w:rPr>
-          <w:lang w:val="en-GB"/>
-        </w:rPr>
-        <w:t xml:space="preserve">Covers: </w:t>
-      </w:r>
-    </w:p>
-    <w:p>
-      <w:pPr>
-        <w:rPr>
-          <w:lang w:val="en-GB"/>
-        </w:rPr>
-      </w:pPr>
-      <w:r>
-        <w:rPr>
-          <w:lang w:val="en-GB"/>
-        </w:rPr>
-        <w:t>Function:</w:t>
-      </w:r>
-    </w:p>
-    <w:p>
-      <w:pPr>
-        <w:rPr>
-          <w:lang w:val="en-GB"/>
-        </w:rPr>
-      </w:pPr>
-    </w:p>
-    <w:p>
-      <w:pPr>
-        <w:rPr>
-          <w:lang w:val="en-GB"/>
-        </w:rPr>
-      </w:pPr>
-    </w:p>
-    <w:p>
-      <w:pPr>
-        <w:pStyle w:val="Titre2"/>
-        <w:rPr>
-          <w:lang w:val="en-GB"/>
-        </w:rPr>
-      </w:pPr>
-      <w:r>
-        <w:rPr>
-          <w:lang w:val="en-GB"/>
-        </w:rPr>
-        <w:t>DDR_</w:t>
-      </w:r>
-    </w:p>
-    <w:p>
-      <w:pPr>
-        <w:rPr>
-          <w:lang w:val="en-GB"/>
-        </w:rPr>
-      </w:pPr>
-      <w:r>
-        <w:rPr>
-          <w:lang w:val="en-GB"/>
-        </w:rPr>
-        <w:t xml:space="preserve">Name: </w:t>
-      </w:r>
-    </w:p>
-    <w:p>
-      <w:pPr>
-        <w:rPr>
-          <w:lang w:val="en-GB"/>
-        </w:rPr>
-      </w:pPr>
-      <w:r>
-        <w:rPr>
-          <w:lang w:val="en-GB"/>
-        </w:rPr>
-        <w:t xml:space="preserve">Text: </w:t>
-      </w:r>
-    </w:p>
-    <w:p>
-      <w:pPr>
-        <w:rPr>
-          <w:lang w:val="en-GB"/>
-        </w:rPr>
-      </w:pPr>
-      <w:r>
-        <w:rPr>
-          <w:lang w:val="en-GB"/>
-        </w:rPr>
-        <w:t xml:space="preserve">Covers: </w:t>
-      </w:r>
-    </w:p>
-    <w:p>
-      <w:pPr>
-        <w:rPr>
-          <w:lang w:val="en-GB"/>
-        </w:rPr>
-      </w:pPr>
-      <w:r>
-        <w:rPr>
-          <w:lang w:val="en-GB"/>
-        </w:rPr>
-        <w:t>Function:</w:t>
-      </w:r>
     </w:p>
     <w:p>
       <w:pPr>
@@ -7549,7 +7349,7 @@
 </file>
 
 <file path=customXml/itemProps1.xml><?xml version="1.0" encoding="utf-8"?>
-<ds:datastoreItem xmlns:ds="http://schemas.openxmlformats.org/officeDocument/2006/customXml" ds:itemID="{82D16ECC-8430-4601-8CBD-6F9F7D833FD7}">
+<ds:datastoreItem xmlns:ds="http://schemas.openxmlformats.org/officeDocument/2006/customXml" ds:itemID="{F931C470-DF70-4F72-86BB-8F10490525D7}">
   <ds:schemaRefs>
     <ds:schemaRef ds:uri="http://schemas.openxmlformats.org/officeDocument/2006/bibliography"/>
   </ds:schemaRefs>

</xml_diff>

<commit_message>
ajout fiche de tests et update specs
</commit_message>
<xml_diff>
--- a/SamBot Specification.docx
+++ b/SamBot Specification.docx
@@ -9,11 +9,19 @@
           <w:lang w:val="en-GB"/>
         </w:rPr>
       </w:pPr>
-      <w:r>
-        <w:rPr>
-          <w:lang w:val="en-GB"/>
-        </w:rPr>
-        <w:t>SamBot Specification</w:t>
+      <w:proofErr w:type="spellStart"/>
+      <w:r>
+        <w:rPr>
+          <w:lang w:val="en-GB"/>
+        </w:rPr>
+        <w:t>SamBot</w:t>
+      </w:r>
+      <w:proofErr w:type="spellEnd"/>
+      <w:r>
+        <w:rPr>
+          <w:lang w:val="en-GB"/>
+        </w:rPr>
+        <w:t xml:space="preserve"> Specification</w:t>
       </w:r>
     </w:p>
     <w:p>
@@ -346,7 +354,21 @@
         <w:rPr>
           <w:lang w:val="en-GB"/>
         </w:rPr>
-        <w:t xml:space="preserve"> SamBot </w:t>
+        <w:t xml:space="preserve"> </w:t>
+      </w:r>
+      <w:proofErr w:type="spellStart"/>
+      <w:r>
+        <w:rPr>
+          <w:lang w:val="en-GB"/>
+        </w:rPr>
+        <w:t>SamBot</w:t>
+      </w:r>
+      <w:proofErr w:type="spellEnd"/>
+      <w:r>
+        <w:rPr>
+          <w:lang w:val="en-GB"/>
+        </w:rPr>
+        <w:t xml:space="preserve"> </w:t>
       </w:r>
       <w:r>
         <w:rPr>
@@ -447,7 +469,21 @@
         <w:rPr>
           <w:lang w:val="en-GB"/>
         </w:rPr>
-        <w:t xml:space="preserve"> SamBot </w:t>
+        <w:t xml:space="preserve"> </w:t>
+      </w:r>
+      <w:proofErr w:type="spellStart"/>
+      <w:r>
+        <w:rPr>
+          <w:lang w:val="en-GB"/>
+        </w:rPr>
+        <w:t>SamBot</w:t>
+      </w:r>
+      <w:proofErr w:type="spellEnd"/>
+      <w:r>
+        <w:rPr>
+          <w:lang w:val="en-GB"/>
+        </w:rPr>
+        <w:t xml:space="preserve"> </w:t>
       </w:r>
       <w:r>
         <w:rPr>
@@ -507,12 +543,20 @@
         </w:rPr>
         <w:t> </w:t>
       </w:r>
-      <w:r>
-        <w:rPr>
-          <w:lang w:val="en-GB"/>
-        </w:rPr>
-        <w:t>void detection</w:t>
-      </w:r>
+      <w:bookmarkStart w:id="0" w:name="_GoBack"/>
+      <w:r>
+        <w:rPr>
+          <w:lang w:val="en-GB"/>
+        </w:rPr>
+        <w:t>V</w:t>
+      </w:r>
+      <w:r>
+        <w:rPr>
+          <w:lang w:val="en-GB"/>
+        </w:rPr>
+        <w:t>oid detection</w:t>
+      </w:r>
+      <w:bookmarkEnd w:id="0"/>
     </w:p>
     <w:p>
       <w:pPr>
@@ -536,7 +580,21 @@
         <w:rPr>
           <w:lang w:val="en-GB"/>
         </w:rPr>
-        <w:t xml:space="preserve">The SamBot shall </w:t>
+        <w:t xml:space="preserve">The </w:t>
+      </w:r>
+      <w:proofErr w:type="spellStart"/>
+      <w:r>
+        <w:rPr>
+          <w:lang w:val="en-GB"/>
+        </w:rPr>
+        <w:t>SamBot</w:t>
+      </w:r>
+      <w:proofErr w:type="spellEnd"/>
+      <w:r>
+        <w:rPr>
+          <w:lang w:val="en-GB"/>
+        </w:rPr>
+        <w:t xml:space="preserve"> shall </w:t>
       </w:r>
       <w:r>
         <w:rPr>
@@ -625,7 +683,21 @@
         <w:rPr>
           <w:lang w:val="en-GB"/>
         </w:rPr>
-        <w:t>The SamBot shall provide debug value to the computer on demand.</w:t>
+        <w:t xml:space="preserve">The </w:t>
+      </w:r>
+      <w:proofErr w:type="spellStart"/>
+      <w:r>
+        <w:rPr>
+          <w:lang w:val="en-GB"/>
+        </w:rPr>
+        <w:t>SamBot</w:t>
+      </w:r>
+      <w:proofErr w:type="spellEnd"/>
+      <w:r>
+        <w:rPr>
+          <w:lang w:val="en-GB"/>
+        </w:rPr>
+        <w:t xml:space="preserve"> shall provide debug value to the computer on demand.</w:t>
       </w:r>
     </w:p>
     <w:p>
@@ -696,7 +768,21 @@
         <w:rPr>
           <w:lang w:val="en-GB"/>
         </w:rPr>
-        <w:t xml:space="preserve"> The SamBot shall follow instructions from the </w:t>
+        <w:t xml:space="preserve"> The </w:t>
+      </w:r>
+      <w:proofErr w:type="spellStart"/>
+      <w:r>
+        <w:rPr>
+          <w:lang w:val="en-GB"/>
+        </w:rPr>
+        <w:t>SamBot</w:t>
+      </w:r>
+      <w:proofErr w:type="spellEnd"/>
+      <w:r>
+        <w:rPr>
+          <w:lang w:val="en-GB"/>
+        </w:rPr>
+        <w:t xml:space="preserve"> shall follow instructions from the </w:t>
       </w:r>
       <w:r>
         <w:rPr>
@@ -773,7 +859,21 @@
         <w:rPr>
           <w:lang w:val="en-GB"/>
         </w:rPr>
-        <w:t xml:space="preserve"> The SamBot shall roll and avoid </w:t>
+        <w:t xml:space="preserve"> The </w:t>
+      </w:r>
+      <w:proofErr w:type="spellStart"/>
+      <w:r>
+        <w:rPr>
+          <w:lang w:val="en-GB"/>
+        </w:rPr>
+        <w:t>SamBot</w:t>
+      </w:r>
+      <w:proofErr w:type="spellEnd"/>
+      <w:r>
+        <w:rPr>
+          <w:lang w:val="en-GB"/>
+        </w:rPr>
+        <w:t xml:space="preserve"> shall roll and avoid </w:t>
       </w:r>
       <w:r>
         <w:rPr>
@@ -874,7 +974,21 @@
         <w:rPr>
           <w:lang w:val="en-GB"/>
         </w:rPr>
-        <w:t>Text: The SamBot shall provide a</w:t>
+        <w:t xml:space="preserve">Text: The </w:t>
+      </w:r>
+      <w:proofErr w:type="spellStart"/>
+      <w:r>
+        <w:rPr>
+          <w:lang w:val="en-GB"/>
+        </w:rPr>
+        <w:t>SamBot</w:t>
+      </w:r>
+      <w:proofErr w:type="spellEnd"/>
+      <w:r>
+        <w:rPr>
+          <w:lang w:val="en-GB"/>
+        </w:rPr>
+        <w:t xml:space="preserve"> shall provide a</w:t>
       </w:r>
       <w:r>
         <w:rPr>
@@ -933,7 +1047,21 @@
         <w:rPr>
           <w:lang w:val="en-GB"/>
         </w:rPr>
-        <w:t xml:space="preserve">Text: The SamBot shall be able to move around its </w:t>
+        <w:t xml:space="preserve">Text: The </w:t>
+      </w:r>
+      <w:proofErr w:type="spellStart"/>
+      <w:r>
+        <w:rPr>
+          <w:lang w:val="en-GB"/>
+        </w:rPr>
+        <w:t>SamBot</w:t>
+      </w:r>
+      <w:proofErr w:type="spellEnd"/>
+      <w:r>
+        <w:rPr>
+          <w:lang w:val="en-GB"/>
+        </w:rPr>
+        <w:t xml:space="preserve"> shall be able to move around its </w:t>
       </w:r>
       <w:r>
         <w:rPr>
@@ -1607,7 +1735,18 @@
           <w:szCs w:val="20"/>
           <w:lang w:val="en-GB"/>
         </w:rPr>
-        <w:t xml:space="preserve"> Obstacle_</w:t>
+        <w:t xml:space="preserve"> </w:t>
+      </w:r>
+      <w:proofErr w:type="spellStart"/>
+      <w:r>
+        <w:rPr>
+          <w:rFonts w:ascii="Verdana" w:hAnsi="Verdana"/>
+          <w:color w:val="000000" w:themeColor="text1"/>
+          <w:sz w:val="20"/>
+          <w:szCs w:val="20"/>
+          <w:lang w:val="en-GB"/>
+        </w:rPr>
+        <w:t>Obstacle_</w:t>
       </w:r>
       <w:r>
         <w:rPr>
@@ -1629,6 +1768,7 @@
         </w:rPr>
         <w:t>etection</w:t>
       </w:r>
+      <w:proofErr w:type="spellEnd"/>
     </w:p>
     <w:p>
       <w:pPr>
@@ -1803,7 +1943,18 @@
           <w:szCs w:val="20"/>
           <w:lang w:val="en-GB"/>
         </w:rPr>
-        <w:t xml:space="preserve"> Obstacle_</w:t>
+        <w:t xml:space="preserve"> </w:t>
+      </w:r>
+      <w:proofErr w:type="spellStart"/>
+      <w:r>
+        <w:rPr>
+          <w:rFonts w:ascii="Verdana" w:hAnsi="Verdana"/>
+          <w:color w:val="000000" w:themeColor="text1"/>
+          <w:sz w:val="20"/>
+          <w:szCs w:val="20"/>
+          <w:lang w:val="en-GB"/>
+        </w:rPr>
+        <w:t>Obstacle_</w:t>
       </w:r>
       <w:r>
         <w:rPr>
@@ -1825,6 +1976,7 @@
         </w:rPr>
         <w:t>etection</w:t>
       </w:r>
+      <w:proofErr w:type="spellEnd"/>
     </w:p>
     <w:p>
       <w:pPr>
@@ -1913,7 +2065,29 @@
           <w:szCs w:val="20"/>
           <w:lang w:val="en-GB"/>
         </w:rPr>
-        <w:t xml:space="preserve"> The sensor will be placed on a servomoteur that will move within </w:t>
+        <w:t xml:space="preserve"> The sensor will be placed on a </w:t>
+      </w:r>
+      <w:proofErr w:type="spellStart"/>
+      <w:r>
+        <w:rPr>
+          <w:rFonts w:ascii="Verdana" w:hAnsi="Verdana"/>
+          <w:color w:val="000000" w:themeColor="text1"/>
+          <w:sz w:val="20"/>
+          <w:szCs w:val="20"/>
+          <w:lang w:val="en-GB"/>
+        </w:rPr>
+        <w:t>servomoteur</w:t>
+      </w:r>
+      <w:proofErr w:type="spellEnd"/>
+      <w:r>
+        <w:rPr>
+          <w:rFonts w:ascii="Verdana" w:hAnsi="Verdana"/>
+          <w:color w:val="000000" w:themeColor="text1"/>
+          <w:sz w:val="20"/>
+          <w:szCs w:val="20"/>
+          <w:lang w:val="en-GB"/>
+        </w:rPr>
+        <w:t xml:space="preserve"> that will move within </w:t>
       </w:r>
       <w:r>
         <w:rPr>
@@ -1997,7 +2171,18 @@
           <w:szCs w:val="20"/>
           <w:lang w:val="en-GB"/>
         </w:rPr>
-        <w:t xml:space="preserve"> Obstacle_</w:t>
+        <w:t xml:space="preserve"> </w:t>
+      </w:r>
+      <w:proofErr w:type="spellStart"/>
+      <w:r>
+        <w:rPr>
+          <w:rFonts w:ascii="Verdana" w:hAnsi="Verdana"/>
+          <w:color w:val="000000" w:themeColor="text1"/>
+          <w:sz w:val="20"/>
+          <w:szCs w:val="20"/>
+          <w:lang w:val="en-GB"/>
+        </w:rPr>
+        <w:t>Obstacle_</w:t>
       </w:r>
       <w:r>
         <w:rPr>
@@ -2019,6 +2204,7 @@
         </w:rPr>
         <w:t>etection</w:t>
       </w:r>
+      <w:proofErr w:type="spellEnd"/>
     </w:p>
     <w:p>
       <w:pPr>
@@ -2212,7 +2398,18 @@
           <w:szCs w:val="20"/>
           <w:lang w:val="en-GB"/>
         </w:rPr>
-        <w:t xml:space="preserve"> Void_</w:t>
+        <w:t xml:space="preserve"> </w:t>
+      </w:r>
+      <w:proofErr w:type="spellStart"/>
+      <w:r>
+        <w:rPr>
+          <w:rFonts w:ascii="Verdana" w:hAnsi="Verdana"/>
+          <w:color w:val="000000" w:themeColor="text1"/>
+          <w:sz w:val="20"/>
+          <w:szCs w:val="20"/>
+          <w:lang w:val="en-GB"/>
+        </w:rPr>
+        <w:t>Void_</w:t>
       </w:r>
       <w:r>
         <w:rPr>
@@ -2234,6 +2431,7 @@
         </w:rPr>
         <w:t>etection</w:t>
       </w:r>
+      <w:proofErr w:type="spellEnd"/>
     </w:p>
     <w:p>
       <w:pPr>
@@ -2403,8 +2601,20 @@
           <w:szCs w:val="20"/>
           <w:lang w:val="en-GB"/>
         </w:rPr>
-        <w:t xml:space="preserve"> Void_Detection</w:t>
-      </w:r>
+        <w:t xml:space="preserve"> </w:t>
+      </w:r>
+      <w:proofErr w:type="spellStart"/>
+      <w:r>
+        <w:rPr>
+          <w:rFonts w:ascii="Verdana" w:hAnsi="Verdana"/>
+          <w:color w:val="000000" w:themeColor="text1"/>
+          <w:sz w:val="20"/>
+          <w:szCs w:val="20"/>
+          <w:lang w:val="en-GB"/>
+        </w:rPr>
+        <w:t>Void_Detection</w:t>
+      </w:r>
+      <w:proofErr w:type="spellEnd"/>
     </w:p>
     <w:p>
       <w:pPr>
@@ -2517,8 +2727,20 @@
           <w:szCs w:val="20"/>
           <w:lang w:val="en-GB"/>
         </w:rPr>
-        <w:t>Module: Void_Detection</w:t>
-      </w:r>
+        <w:t xml:space="preserve">Module: </w:t>
+      </w:r>
+      <w:proofErr w:type="spellStart"/>
+      <w:r>
+        <w:rPr>
+          <w:rFonts w:ascii="Verdana" w:hAnsi="Verdana"/>
+          <w:color w:val="000000" w:themeColor="text1"/>
+          <w:sz w:val="20"/>
+          <w:szCs w:val="20"/>
+          <w:lang w:val="en-GB"/>
+        </w:rPr>
+        <w:t>Void_Detection</w:t>
+      </w:r>
+      <w:proofErr w:type="spellEnd"/>
     </w:p>
     <w:p>
       <w:pPr>
@@ -2793,8 +3015,20 @@
           <w:szCs w:val="20"/>
           <w:lang w:val="en-GB"/>
         </w:rPr>
-        <w:t xml:space="preserve"> ManualMode</w:t>
-      </w:r>
+        <w:t xml:space="preserve"> </w:t>
+      </w:r>
+      <w:proofErr w:type="spellStart"/>
+      <w:r>
+        <w:rPr>
+          <w:rFonts w:ascii="Verdana" w:hAnsi="Verdana"/>
+          <w:color w:val="000000" w:themeColor="text1"/>
+          <w:sz w:val="20"/>
+          <w:szCs w:val="20"/>
+          <w:lang w:val="en-GB"/>
+        </w:rPr>
+        <w:t>ManualMode</w:t>
+      </w:r>
+      <w:proofErr w:type="spellEnd"/>
     </w:p>
     <w:p>
       <w:pPr>
@@ -2942,6 +3176,7 @@
           <w:lang w:val="en-GB"/>
         </w:rPr>
       </w:pPr>
+      <w:proofErr w:type="spellStart"/>
       <w:r>
         <w:rPr>
           <w:rFonts w:ascii="Verdana" w:hAnsi="Verdana"/>
@@ -2962,6 +3197,7 @@
         </w:rPr>
         <w:t>AutoMode</w:t>
       </w:r>
+      <w:proofErr w:type="spellEnd"/>
     </w:p>
     <w:p>
       <w:pPr>
@@ -3374,8 +3610,6 @@
         </w:rPr>
         <w:t xml:space="preserve"> (slave)</w:t>
       </w:r>
-      <w:bookmarkStart w:id="0" w:name="_GoBack"/>
-      <w:bookmarkEnd w:id="0"/>
       <w:r>
         <w:rPr>
           <w:rFonts w:ascii="Verdana" w:hAnsi="Verdana"/>
@@ -3404,7 +3638,29 @@
           <w:szCs w:val="24"/>
           <w:lang w:val="en-GB"/>
         </w:rPr>
-        <w:t xml:space="preserve"> receives the commands via SPI connection and handles the servomoteur and the two sensors (ultrasound and infrared)</w:t>
+        <w:t xml:space="preserve"> receives the commands via SPI connection and handles the </w:t>
+      </w:r>
+      <w:proofErr w:type="spellStart"/>
+      <w:r>
+        <w:rPr>
+          <w:rFonts w:ascii="Verdana" w:hAnsi="Verdana"/>
+          <w:color w:val="000000" w:themeColor="text1"/>
+          <w:sz w:val="20"/>
+          <w:szCs w:val="24"/>
+          <w:lang w:val="en-GB"/>
+        </w:rPr>
+        <w:t>servomoteur</w:t>
+      </w:r>
+      <w:proofErr w:type="spellEnd"/>
+      <w:r>
+        <w:rPr>
+          <w:rFonts w:ascii="Verdana" w:hAnsi="Verdana"/>
+          <w:color w:val="000000" w:themeColor="text1"/>
+          <w:sz w:val="20"/>
+          <w:szCs w:val="24"/>
+          <w:lang w:val="en-GB"/>
+        </w:rPr>
+        <w:t xml:space="preserve"> and the two sensors (ultrasound and infrared)</w:t>
       </w:r>
     </w:p>
     <w:p>
@@ -4041,15 +4297,21 @@
     </w:p>
     <w:p>
       <w:pPr>
-        <w:pStyle w:val="Sansinterligne"/>
-        <w:rPr>
-          <w:rFonts w:ascii="Verdana" w:hAnsi="Verdana"/>
-          <w:color w:val="000000" w:themeColor="text1"/>
-          <w:sz w:val="20"/>
-          <w:szCs w:val="24"/>
-          <w:lang w:val="en-GB"/>
-        </w:rPr>
-      </w:pPr>
+        <w:spacing w:after="160"/>
+        <w:rPr>
+          <w:color w:val="000000" w:themeColor="text1"/>
+          <w:szCs w:val="24"/>
+          <w:lang w:val="en-GB"/>
+        </w:rPr>
+      </w:pPr>
+      <w:r>
+        <w:rPr>
+          <w:color w:val="000000" w:themeColor="text1"/>
+          <w:szCs w:val="24"/>
+          <w:lang w:val="en-GB"/>
+        </w:rPr>
+        <w:br w:type="page"/>
+      </w:r>
     </w:p>
     <w:p>
       <w:pPr>
@@ -4062,6 +4324,7 @@
         <w:rPr>
           <w:lang w:val="en-GB"/>
         </w:rPr>
+        <w:lastRenderedPageBreak/>
         <w:t>Software Detailed Design Requirements</w:t>
       </w:r>
     </w:p>
@@ -4149,7 +4412,6 @@
           <w:szCs w:val="20"/>
           <w:lang w:val="en-GB"/>
         </w:rPr>
-        <w:lastRenderedPageBreak/>
         <w:t>This document lists the requirements</w:t>
       </w:r>
       <w:r>
@@ -4395,7 +4657,21 @@
         <w:rPr>
           <w:lang w:val="en-GB"/>
         </w:rPr>
-        <w:t xml:space="preserve"> SamBot shall turn 90° right.</w:t>
+        <w:t xml:space="preserve"> </w:t>
+      </w:r>
+      <w:proofErr w:type="spellStart"/>
+      <w:r>
+        <w:rPr>
+          <w:lang w:val="en-GB"/>
+        </w:rPr>
+        <w:t>SamBot</w:t>
+      </w:r>
+      <w:proofErr w:type="spellEnd"/>
+      <w:r>
+        <w:rPr>
+          <w:lang w:val="en-GB"/>
+        </w:rPr>
+        <w:t xml:space="preserve"> shall turn 90° right.</w:t>
       </w:r>
     </w:p>
     <w:p>
@@ -4429,6 +4705,7 @@
         </w:rPr>
         <w:t xml:space="preserve">Function: </w:t>
       </w:r>
+      <w:proofErr w:type="spellStart"/>
       <w:r>
         <w:rPr>
           <w:lang w:val="en-GB"/>
@@ -4453,6 +4730,7 @@
         </w:rPr>
         <w:t>ight</w:t>
       </w:r>
+      <w:proofErr w:type="spellEnd"/>
     </w:p>
     <w:p>
       <w:pPr>
@@ -4516,7 +4794,21 @@
         <w:rPr>
           <w:lang w:val="en-GB"/>
         </w:rPr>
-        <w:t xml:space="preserve"> “q” in the terminal, The SamBot shall turn 90° left.</w:t>
+        <w:t xml:space="preserve"> “q” in the terminal, The </w:t>
+      </w:r>
+      <w:proofErr w:type="spellStart"/>
+      <w:r>
+        <w:rPr>
+          <w:lang w:val="en-GB"/>
+        </w:rPr>
+        <w:t>SamBot</w:t>
+      </w:r>
+      <w:proofErr w:type="spellEnd"/>
+      <w:r>
+        <w:rPr>
+          <w:lang w:val="en-GB"/>
+        </w:rPr>
+        <w:t xml:space="preserve"> shall turn 90° left.</w:t>
       </w:r>
     </w:p>
     <w:p>
@@ -4544,6 +4836,7 @@
         </w:rPr>
         <w:t xml:space="preserve">Function: </w:t>
       </w:r>
+      <w:proofErr w:type="spellStart"/>
       <w:r>
         <w:rPr>
           <w:lang w:val="en-GB"/>
@@ -4568,6 +4861,7 @@
         </w:rPr>
         <w:t>eft</w:t>
       </w:r>
+      <w:proofErr w:type="spellEnd"/>
     </w:p>
     <w:p>
       <w:pPr>
@@ -4637,7 +4931,21 @@
         <w:rPr>
           <w:lang w:val="en-GB"/>
         </w:rPr>
-        <w:t xml:space="preserve"> “z” in the terminal, The SamBot shall </w:t>
+        <w:t xml:space="preserve"> “z” in the terminal, The </w:t>
+      </w:r>
+      <w:proofErr w:type="spellStart"/>
+      <w:r>
+        <w:rPr>
+          <w:lang w:val="en-GB"/>
+        </w:rPr>
+        <w:t>SamBot</w:t>
+      </w:r>
+      <w:proofErr w:type="spellEnd"/>
+      <w:r>
+        <w:rPr>
+          <w:lang w:val="en-GB"/>
+        </w:rPr>
+        <w:t xml:space="preserve"> shall </w:t>
       </w:r>
       <w:r>
         <w:rPr>
@@ -4675,7 +4983,14 @@
         <w:rPr>
           <w:lang w:val="en-GB"/>
         </w:rPr>
-        <w:t>Function: Run</w:t>
+        <w:t xml:space="preserve">Function: </w:t>
+      </w:r>
+      <w:proofErr w:type="spellStart"/>
+      <w:r>
+        <w:rPr>
+          <w:lang w:val="en-GB"/>
+        </w:rPr>
+        <w:t>Run</w:t>
       </w:r>
       <w:r>
         <w:rPr>
@@ -4683,6 +4998,7 @@
         </w:rPr>
         <w:t>_Forward</w:t>
       </w:r>
+      <w:proofErr w:type="spellEnd"/>
     </w:p>
     <w:p>
       <w:pPr>
@@ -4752,7 +5068,21 @@
         <w:rPr>
           <w:lang w:val="en-GB"/>
         </w:rPr>
-        <w:t xml:space="preserve"> “s” in the terminal, The SamBot shall run backward.</w:t>
+        <w:t xml:space="preserve"> “s” in the terminal, The </w:t>
+      </w:r>
+      <w:proofErr w:type="spellStart"/>
+      <w:r>
+        <w:rPr>
+          <w:lang w:val="en-GB"/>
+        </w:rPr>
+        <w:t>SamBot</w:t>
+      </w:r>
+      <w:proofErr w:type="spellEnd"/>
+      <w:r>
+        <w:rPr>
+          <w:lang w:val="en-GB"/>
+        </w:rPr>
+        <w:t xml:space="preserve"> shall run backward.</w:t>
       </w:r>
     </w:p>
     <w:p>
@@ -4778,7 +5108,14 @@
         <w:rPr>
           <w:lang w:val="en-GB"/>
         </w:rPr>
-        <w:t>Function: Run_</w:t>
+        <w:t xml:space="preserve">Function: </w:t>
+      </w:r>
+      <w:proofErr w:type="spellStart"/>
+      <w:r>
+        <w:rPr>
+          <w:lang w:val="en-GB"/>
+        </w:rPr>
+        <w:t>Run_</w:t>
       </w:r>
       <w:r>
         <w:rPr>
@@ -4792,6 +5129,7 @@
         </w:rPr>
         <w:t>ackward</w:t>
       </w:r>
+      <w:proofErr w:type="spellEnd"/>
     </w:p>
     <w:p>
       <w:pPr>
@@ -4945,6 +5283,7 @@
         <w:rPr>
           <w:lang w:val="en-GB"/>
         </w:rPr>
+        <w:lastRenderedPageBreak/>
         <w:t>DDR_00</w:t>
       </w:r>
       <w:r>
@@ -5072,8 +5411,773 @@
         <w:rPr>
           <w:lang w:val="en-GB"/>
         </w:rPr>
+        <w:t>DDR_007</w:t>
+      </w:r>
+      <w:r>
+        <w:rPr>
+          <w:lang w:val="en-GB"/>
+        </w:rPr>
+        <w:t>00</w:t>
+      </w:r>
+    </w:p>
+    <w:p>
+      <w:pPr>
+        <w:rPr>
+          <w:lang w:val="en-GB"/>
+        </w:rPr>
+      </w:pPr>
+      <w:r>
+        <w:rPr>
+          <w:lang w:val="en-GB"/>
+        </w:rPr>
+        <w:t xml:space="preserve">Name: </w:t>
+      </w:r>
+      <w:r>
+        <w:rPr>
+          <w:lang w:val="en-GB"/>
+        </w:rPr>
+        <w:t>cycle Autonomous</w:t>
+      </w:r>
+    </w:p>
+    <w:p>
+      <w:pPr>
+        <w:rPr>
+          <w:lang w:val="en-GB"/>
+        </w:rPr>
+      </w:pPr>
+      <w:r>
+        <w:rPr>
+          <w:lang w:val="en-GB"/>
+        </w:rPr>
+        <w:t>Text:</w:t>
+      </w:r>
+      <w:r>
+        <w:rPr>
+          <w:lang w:val="en-GB"/>
+        </w:rPr>
+        <w:t xml:space="preserve"> When the </w:t>
+      </w:r>
+      <w:proofErr w:type="spellStart"/>
+      <w:r>
+        <w:rPr>
+          <w:lang w:val="en-GB"/>
+        </w:rPr>
+        <w:t>SamBot</w:t>
+      </w:r>
+      <w:proofErr w:type="spellEnd"/>
+      <w:r>
+        <w:rPr>
+          <w:lang w:val="en-GB"/>
+        </w:rPr>
+        <w:t xml:space="preserve"> is in autonomous mode, it shall alternatively move forward a little and get sensors information. </w:t>
+      </w:r>
+    </w:p>
+    <w:p>
+      <w:pPr>
+        <w:rPr>
+          <w:lang w:val="en-GB"/>
+        </w:rPr>
+      </w:pPr>
+      <w:r>
+        <w:rPr>
+          <w:lang w:val="en-GB"/>
+        </w:rPr>
+        <w:t>Covers:</w:t>
+      </w:r>
+      <w:r>
+        <w:rPr>
+          <w:lang w:val="en-GB"/>
+        </w:rPr>
+        <w:t xml:space="preserve"> </w:t>
+      </w:r>
+      <w:r>
+        <w:rPr>
+          <w:lang w:val="en-GB"/>
+        </w:rPr>
+        <w:t>ADR_0600, ADR_0400, ADR_0200</w:t>
+      </w:r>
+    </w:p>
+    <w:p>
+      <w:pPr>
+        <w:rPr>
+          <w:lang w:val="en-GB"/>
+        </w:rPr>
+      </w:pPr>
+      <w:r>
+        <w:rPr>
+          <w:lang w:val="en-GB"/>
+        </w:rPr>
+        <w:t xml:space="preserve">Function: </w:t>
+      </w:r>
+      <w:proofErr w:type="spellStart"/>
+      <w:r>
+        <w:rPr>
+          <w:lang w:val="en-GB"/>
+        </w:rPr>
+        <w:t>Auto_drive</w:t>
+      </w:r>
+      <w:proofErr w:type="spellEnd"/>
+    </w:p>
+    <w:p>
+      <w:pPr>
+        <w:rPr>
+          <w:lang w:val="en-GB"/>
+        </w:rPr>
+      </w:pPr>
+    </w:p>
+    <w:p>
+      <w:pPr>
+        <w:pStyle w:val="Titre2"/>
+        <w:rPr>
+          <w:lang w:val="en-GB"/>
+        </w:rPr>
+      </w:pPr>
+      <w:r>
+        <w:rPr>
+          <w:lang w:val="en-GB"/>
+        </w:rPr>
+        <w:t>DDR_00</w:t>
+      </w:r>
+      <w:r>
+        <w:rPr>
+          <w:lang w:val="en-GB"/>
+        </w:rPr>
+        <w:t>8</w:t>
+      </w:r>
+      <w:r>
+        <w:rPr>
+          <w:lang w:val="en-GB"/>
+        </w:rPr>
+        <w:t>00</w:t>
+      </w:r>
+    </w:p>
+    <w:p>
+      <w:pPr>
+        <w:rPr>
+          <w:lang w:val="en-GB"/>
+        </w:rPr>
+      </w:pPr>
+      <w:r>
+        <w:rPr>
+          <w:lang w:val="en-GB"/>
+        </w:rPr>
+        <w:t>Name: User input help</w:t>
+      </w:r>
+    </w:p>
+    <w:p>
+      <w:pPr>
+        <w:spacing w:after="0"/>
+        <w:rPr>
+          <w:lang w:val="en-GB"/>
+        </w:rPr>
+      </w:pPr>
+      <w:r>
+        <w:rPr>
+          <w:lang w:val="en-GB"/>
+        </w:rPr>
+        <w:t xml:space="preserve">Text: If the </w:t>
+      </w:r>
+      <w:proofErr w:type="spellStart"/>
+      <w:r>
+        <w:rPr>
+          <w:lang w:val="en-GB"/>
+        </w:rPr>
+        <w:t>Sambot</w:t>
+      </w:r>
+      <w:proofErr w:type="spellEnd"/>
+      <w:r>
+        <w:rPr>
+          <w:lang w:val="en-GB"/>
+        </w:rPr>
+        <w:t xml:space="preserve"> receives any input not defined in the menu then it shall invoke </w:t>
+      </w:r>
+      <w:proofErr w:type="spellStart"/>
+      <w:r>
+        <w:rPr>
+          <w:lang w:val="en-GB"/>
+        </w:rPr>
+        <w:t>UI_help</w:t>
+      </w:r>
+      <w:proofErr w:type="spellEnd"/>
+      <w:r>
+        <w:rPr>
+          <w:lang w:val="en-GB"/>
+        </w:rPr>
+        <w:t xml:space="preserve"> to guide the user</w:t>
+      </w:r>
+    </w:p>
+    <w:p>
+      <w:pPr>
+        <w:rPr>
+          <w:lang w:val="en-GB"/>
+        </w:rPr>
+      </w:pPr>
+      <w:r>
+        <w:rPr>
+          <w:lang w:val="en-GB"/>
+        </w:rPr>
+        <w:t xml:space="preserve">Covers: </w:t>
+      </w:r>
+      <w:r>
+        <w:rPr>
+          <w:lang w:val="en-GB"/>
+        </w:rPr>
+        <w:t>ADR_1100</w:t>
+      </w:r>
+    </w:p>
+    <w:p>
+      <w:pPr>
+        <w:rPr>
+          <w:lang w:val="en-GB"/>
+        </w:rPr>
+      </w:pPr>
+      <w:r>
+        <w:rPr>
+          <w:lang w:val="en-GB"/>
+        </w:rPr>
+        <w:t>Function:</w:t>
+      </w:r>
+      <w:r>
+        <w:rPr>
+          <w:lang w:val="en-GB"/>
+        </w:rPr>
+        <w:t xml:space="preserve"> interpreter</w:t>
+      </w:r>
+    </w:p>
+    <w:p>
+      <w:pPr>
+        <w:rPr>
+          <w:lang w:val="en-GB"/>
+        </w:rPr>
+      </w:pPr>
+    </w:p>
+    <w:p>
+      <w:pPr>
+        <w:pStyle w:val="Titre2"/>
+        <w:rPr>
+          <w:lang w:val="en-GB"/>
+        </w:rPr>
+      </w:pPr>
+      <w:r>
+        <w:rPr>
+          <w:lang w:val="en-GB"/>
+        </w:rPr>
+        <w:t>DDR_0</w:t>
+      </w:r>
+      <w:r>
+        <w:rPr>
+          <w:lang w:val="en-GB"/>
+        </w:rPr>
+        <w:t>09</w:t>
+      </w:r>
+      <w:r>
+        <w:rPr>
+          <w:lang w:val="en-GB"/>
+        </w:rPr>
+        <w:t>00</w:t>
+      </w:r>
+    </w:p>
+    <w:p>
+      <w:pPr>
+        <w:rPr>
+          <w:lang w:val="en-GB"/>
+        </w:rPr>
+      </w:pPr>
+      <w:r>
+        <w:rPr>
+          <w:lang w:val="en-GB"/>
+        </w:rPr>
+        <w:t>Name: Debug mode</w:t>
+      </w:r>
+    </w:p>
+    <w:p>
+      <w:pPr>
+        <w:rPr>
+          <w:lang w:val="en-GB"/>
+        </w:rPr>
+      </w:pPr>
+      <w:r>
+        <w:rPr>
+          <w:lang w:val="en-GB"/>
+        </w:rPr>
+        <w:t>Text: If the user write</w:t>
+      </w:r>
+      <w:r>
+        <w:rPr>
+          <w:lang w:val="en-GB"/>
+        </w:rPr>
+        <w:t>s</w:t>
+      </w:r>
+      <w:r>
+        <w:rPr>
+          <w:lang w:val="en-GB"/>
+        </w:rPr>
+        <w:t xml:space="preserve"> “B” in the terminal, it shall display the measures of all the sensors in real time.</w:t>
+      </w:r>
+    </w:p>
+    <w:p>
+      <w:pPr>
+        <w:rPr>
+          <w:lang w:val="en-GB"/>
+        </w:rPr>
+      </w:pPr>
+      <w:r>
+        <w:rPr>
+          <w:lang w:val="en-GB"/>
+        </w:rPr>
+        <w:t xml:space="preserve">Covers: </w:t>
+      </w:r>
+      <w:r>
+        <w:rPr>
+          <w:lang w:val="en-GB"/>
+        </w:rPr>
+        <w:t>A</w:t>
+      </w:r>
+      <w:r>
+        <w:rPr>
+          <w:lang w:val="en-GB"/>
+        </w:rPr>
+        <w:t>D</w:t>
+      </w:r>
+      <w:r>
+        <w:rPr>
+          <w:lang w:val="en-GB"/>
+        </w:rPr>
+        <w:t>R_1200</w:t>
+      </w:r>
+    </w:p>
+    <w:p>
+      <w:pPr>
+        <w:rPr>
+          <w:lang w:val="en-GB"/>
+        </w:rPr>
+      </w:pPr>
+      <w:r>
+        <w:rPr>
+          <w:lang w:val="en-GB"/>
+        </w:rPr>
+        <w:t>Function:</w:t>
+      </w:r>
+      <w:r>
+        <w:rPr>
+          <w:lang w:val="en-GB"/>
+        </w:rPr>
+        <w:t xml:space="preserve"> Debug</w:t>
+      </w:r>
+    </w:p>
+    <w:p>
+      <w:pPr>
+        <w:rPr>
+          <w:lang w:val="en-GB"/>
+        </w:rPr>
+      </w:pPr>
+    </w:p>
+    <w:p>
+      <w:pPr>
+        <w:pStyle w:val="Titre2"/>
+        <w:rPr>
+          <w:lang w:val="en-GB"/>
+        </w:rPr>
+      </w:pPr>
+      <w:r>
+        <w:rPr>
+          <w:lang w:val="en-GB"/>
+        </w:rPr>
+        <w:t>DDR_</w:t>
+      </w:r>
+      <w:r>
+        <w:rPr>
+          <w:lang w:val="en-GB"/>
+        </w:rPr>
+        <w:t>01</w:t>
+      </w:r>
+      <w:r>
+        <w:rPr>
+          <w:lang w:val="en-GB"/>
+        </w:rPr>
+        <w:t>0</w:t>
+      </w:r>
+      <w:r>
+        <w:rPr>
+          <w:lang w:val="en-GB"/>
+        </w:rPr>
+        <w:t>00</w:t>
+      </w:r>
+    </w:p>
+    <w:p>
+      <w:pPr>
+        <w:rPr>
+          <w:lang w:val="en-GB"/>
+        </w:rPr>
+      </w:pPr>
+      <w:r>
+        <w:rPr>
+          <w:lang w:val="en-GB"/>
+        </w:rPr>
+        <w:t xml:space="preserve">Name: </w:t>
+      </w:r>
+      <w:r>
+        <w:rPr>
+          <w:lang w:val="en-GB"/>
+        </w:rPr>
+        <w:t>Manual Mode</w:t>
+      </w:r>
+    </w:p>
+    <w:p>
+      <w:pPr>
+        <w:rPr>
+          <w:lang w:val="en-GB"/>
+        </w:rPr>
+      </w:pPr>
+      <w:r>
+        <w:rPr>
+          <w:lang w:val="en-GB"/>
+        </w:rPr>
+        <w:t>Text:</w:t>
+      </w:r>
+      <w:r>
+        <w:rPr>
+          <w:lang w:val="en-GB"/>
+        </w:rPr>
+        <w:t xml:space="preserve"> In manual mode, the MSP2231 shall continue to send the sensors’ information to the MSP2553, but the microcontroller shall ignore</w:t>
+      </w:r>
+      <w:r>
+        <w:rPr>
+          <w:lang w:val="en-GB"/>
+        </w:rPr>
+        <w:t xml:space="preserve"> them.</w:t>
+      </w:r>
+    </w:p>
+    <w:p>
+      <w:pPr>
+        <w:rPr>
+          <w:lang w:val="en-GB"/>
+        </w:rPr>
+      </w:pPr>
+      <w:r>
+        <w:rPr>
+          <w:lang w:val="en-GB"/>
+        </w:rPr>
+        <w:t xml:space="preserve">Covers: </w:t>
+      </w:r>
+      <w:r>
+        <w:rPr>
+          <w:lang w:val="en-GB"/>
+        </w:rPr>
+        <w:t>ADR_0600</w:t>
+      </w:r>
+    </w:p>
+    <w:p>
+      <w:pPr>
+        <w:rPr>
+          <w:lang w:val="en-GB"/>
+        </w:rPr>
+      </w:pPr>
+      <w:r>
+        <w:rPr>
+          <w:lang w:val="en-GB"/>
+        </w:rPr>
+        <w:t>Function:</w:t>
+      </w:r>
+      <w:r>
+        <w:rPr>
+          <w:lang w:val="en-GB"/>
+        </w:rPr>
+        <w:t xml:space="preserve"> </w:t>
+      </w:r>
+      <w:proofErr w:type="spellStart"/>
+      <w:r>
+        <w:rPr>
+          <w:lang w:val="en-GB"/>
+        </w:rPr>
+        <w:t>Manual_mode</w:t>
+      </w:r>
+      <w:proofErr w:type="spellEnd"/>
+    </w:p>
+    <w:p>
+      <w:pPr>
+        <w:rPr>
+          <w:lang w:val="en-GB"/>
+        </w:rPr>
+      </w:pPr>
+    </w:p>
+    <w:p>
+      <w:pPr>
+        <w:pStyle w:val="Titre2"/>
+        <w:rPr>
+          <w:lang w:val="en-GB"/>
+        </w:rPr>
+      </w:pPr>
+      <w:r>
+        <w:rPr>
+          <w:lang w:val="en-GB"/>
+        </w:rPr>
+        <w:t>DDR_</w:t>
+      </w:r>
+      <w:r>
+        <w:rPr>
+          <w:lang w:val="en-GB"/>
+        </w:rPr>
+        <w:t>01</w:t>
+      </w:r>
+      <w:r>
+        <w:rPr>
+          <w:lang w:val="en-GB"/>
+        </w:rPr>
+        <w:t>1</w:t>
+      </w:r>
+      <w:r>
+        <w:rPr>
+          <w:lang w:val="en-GB"/>
+        </w:rPr>
+        <w:t>00</w:t>
+      </w:r>
+    </w:p>
+    <w:p>
+      <w:pPr>
+        <w:rPr>
+          <w:lang w:val="en-GB"/>
+        </w:rPr>
+      </w:pPr>
+      <w:r>
+        <w:rPr>
+          <w:lang w:val="en-GB"/>
+        </w:rPr>
+        <w:t xml:space="preserve">Name: </w:t>
+      </w:r>
+      <w:r>
+        <w:rPr>
+          <w:lang w:val="en-GB"/>
+        </w:rPr>
+        <w:t>Sending information</w:t>
+      </w:r>
+    </w:p>
+    <w:p>
+      <w:pPr>
+        <w:rPr>
+          <w:lang w:val="en-GB"/>
+        </w:rPr>
+      </w:pPr>
+      <w:r>
+        <w:rPr>
+          <w:lang w:val="en-GB"/>
+        </w:rPr>
+        <w:t xml:space="preserve">Text: </w:t>
+      </w:r>
+      <w:r>
+        <w:rPr>
+          <w:lang w:val="en-GB"/>
+        </w:rPr>
+        <w:t>the MSP2231 shall always send the sensors’ information to the MSP2553</w:t>
+      </w:r>
+    </w:p>
+    <w:p>
+      <w:pPr>
+        <w:rPr>
+          <w:lang w:val="en-GB"/>
+        </w:rPr>
+      </w:pPr>
+      <w:r>
+        <w:rPr>
+          <w:lang w:val="en-GB"/>
+        </w:rPr>
+        <w:t xml:space="preserve">Covers: </w:t>
+      </w:r>
+      <w:r>
+        <w:rPr>
+          <w:lang w:val="en-GB"/>
+        </w:rPr>
+        <w:t>ADR_0300, ADR_0500</w:t>
+      </w:r>
+    </w:p>
+    <w:p>
+      <w:pPr>
+        <w:rPr>
+          <w:lang w:val="en-GB"/>
+        </w:rPr>
+      </w:pPr>
+      <w:r>
+        <w:rPr>
+          <w:lang w:val="en-GB"/>
+        </w:rPr>
+        <w:t>Function:</w:t>
+      </w:r>
+      <w:r>
+        <w:rPr>
+          <w:lang w:val="en-GB"/>
+        </w:rPr>
+        <w:t xml:space="preserve"> Sensors</w:t>
+      </w:r>
+    </w:p>
+    <w:p>
+      <w:pPr>
+        <w:rPr>
+          <w:lang w:val="en-GB"/>
+        </w:rPr>
+      </w:pPr>
+    </w:p>
+    <w:p>
+      <w:pPr>
+        <w:rPr>
+          <w:lang w:val="en-GB"/>
+        </w:rPr>
+      </w:pPr>
+    </w:p>
+    <w:p>
+      <w:pPr>
+        <w:pStyle w:val="Titre2"/>
+        <w:rPr>
+          <w:lang w:val="en-GB"/>
+        </w:rPr>
+      </w:pPr>
+      <w:r>
+        <w:rPr>
+          <w:lang w:val="en-GB"/>
+        </w:rPr>
+        <w:t>DDR_</w:t>
+      </w:r>
+      <w:r>
+        <w:rPr>
+          <w:lang w:val="en-GB"/>
+        </w:rPr>
+        <w:t>01200</w:t>
+      </w:r>
+    </w:p>
+    <w:p>
+      <w:pPr>
+        <w:rPr>
+          <w:lang w:val="en-GB"/>
+        </w:rPr>
+      </w:pPr>
+      <w:r>
+        <w:rPr>
+          <w:lang w:val="en-GB"/>
+        </w:rPr>
+        <w:t xml:space="preserve">Name: </w:t>
+      </w:r>
+      <w:r>
+        <w:rPr>
+          <w:lang w:val="en-GB"/>
+        </w:rPr>
+        <w:t>Void detection</w:t>
+      </w:r>
+    </w:p>
+    <w:p>
+      <w:pPr>
+        <w:rPr>
+          <w:lang w:val="en-GB"/>
+        </w:rPr>
+      </w:pPr>
+      <w:r>
+        <w:rPr>
+          <w:lang w:val="en-GB"/>
+        </w:rPr>
+        <w:t xml:space="preserve">Text: </w:t>
+      </w:r>
+      <w:r>
+        <w:rPr>
+          <w:lang w:val="en-GB"/>
+        </w:rPr>
+        <w:t xml:space="preserve">the MSP2553 shall command the robot to </w:t>
+      </w:r>
+      <w:r>
+        <w:rPr>
+          <w:lang w:val="en-GB"/>
+        </w:rPr>
+        <w:t>stop</w:t>
+      </w:r>
+      <w:r>
+        <w:rPr>
+          <w:lang w:val="en-GB"/>
+        </w:rPr>
+        <w:t>, run backward</w:t>
+      </w:r>
+      <w:r>
+        <w:rPr>
+          <w:lang w:val="en-GB"/>
+        </w:rPr>
+        <w:t xml:space="preserve"> and turn around if the value received from the infrared sensor (sent by the MSP2231) indicates a void.</w:t>
+      </w:r>
+    </w:p>
+    <w:p>
+      <w:pPr>
+        <w:rPr>
+          <w:lang w:val="en-GB"/>
+        </w:rPr>
+      </w:pPr>
+      <w:r>
+        <w:rPr>
+          <w:lang w:val="en-GB"/>
+        </w:rPr>
+        <w:t xml:space="preserve">Covers: </w:t>
+      </w:r>
+      <w:r>
+        <w:rPr>
+          <w:lang w:val="en-GB"/>
+        </w:rPr>
+        <w:t>ADR_0400, ADR_0450</w:t>
+      </w:r>
+    </w:p>
+    <w:p>
+      <w:pPr>
+        <w:rPr>
+          <w:lang w:val="en-GB"/>
+        </w:rPr>
+      </w:pPr>
+      <w:r>
+        <w:rPr>
+          <w:lang w:val="en-GB"/>
+        </w:rPr>
         <w:lastRenderedPageBreak/>
-        <w:t>DDR_007</w:t>
+        <w:t>Function:</w:t>
+      </w:r>
+      <w:r>
+        <w:rPr>
+          <w:lang w:val="en-GB"/>
+        </w:rPr>
+        <w:t xml:space="preserve"> </w:t>
+      </w:r>
+      <w:proofErr w:type="spellStart"/>
+      <w:r>
+        <w:rPr>
+          <w:lang w:val="en-GB"/>
+        </w:rPr>
+        <w:t>Void_detection</w:t>
+      </w:r>
+      <w:proofErr w:type="spellEnd"/>
+    </w:p>
+    <w:p>
+      <w:pPr>
+        <w:rPr>
+          <w:lang w:val="en-GB"/>
+        </w:rPr>
+      </w:pPr>
+    </w:p>
+    <w:p>
+      <w:pPr>
+        <w:rPr>
+          <w:lang w:val="en-GB"/>
+        </w:rPr>
+      </w:pPr>
+    </w:p>
+    <w:p>
+      <w:pPr>
+        <w:pStyle w:val="Titre2"/>
+        <w:rPr>
+          <w:lang w:val="en-GB"/>
+        </w:rPr>
+      </w:pPr>
+      <w:r>
+        <w:rPr>
+          <w:lang w:val="en-GB"/>
+        </w:rPr>
+        <w:t>DDR_01</w:t>
+      </w:r>
+      <w:r>
+        <w:rPr>
+          <w:lang w:val="en-GB"/>
+        </w:rPr>
+        <w:t>3</w:t>
       </w:r>
       <w:r>
         <w:rPr>
@@ -5098,65 +6202,98 @@
         <w:rPr>
           <w:lang w:val="en-GB"/>
         </w:rPr>
-        <w:t>cycle Autonomous</w:t>
-      </w:r>
-    </w:p>
-    <w:p>
-      <w:pPr>
-        <w:rPr>
-          <w:lang w:val="en-GB"/>
-        </w:rPr>
-      </w:pPr>
-      <w:r>
-        <w:rPr>
-          <w:lang w:val="en-GB"/>
-        </w:rPr>
-        <w:t>Text:</w:t>
-      </w:r>
-      <w:r>
-        <w:rPr>
-          <w:lang w:val="en-GB"/>
-        </w:rPr>
-        <w:t xml:space="preserve"> When the SamBot is in autonomous mode, it shall alternatively move forward a little and get sensors information. </w:t>
-      </w:r>
-    </w:p>
-    <w:p>
-      <w:pPr>
-        <w:rPr>
-          <w:lang w:val="en-GB"/>
-        </w:rPr>
-      </w:pPr>
-      <w:r>
-        <w:rPr>
-          <w:lang w:val="en-GB"/>
-        </w:rPr>
-        <w:t>Covers:</w:t>
-      </w:r>
-      <w:r>
-        <w:rPr>
-          <w:lang w:val="en-GB"/>
-        </w:rPr>
-        <w:t xml:space="preserve"> </w:t>
-      </w:r>
-      <w:r>
-        <w:rPr>
-          <w:lang w:val="en-GB"/>
-        </w:rPr>
-        <w:t>ADR_0600, ADR_0400, ADR_0200</w:t>
-      </w:r>
-    </w:p>
-    <w:p>
-      <w:pPr>
-        <w:rPr>
-          <w:lang w:val="en-GB"/>
-        </w:rPr>
-      </w:pPr>
-      <w:r>
-        <w:rPr>
-          <w:lang w:val="en-GB"/>
-        </w:rPr>
-        <w:t>Function: Auto_drive</w:t>
-      </w:r>
+        <w:t xml:space="preserve">Infrared’s </w:t>
+      </w:r>
+      <w:r>
+        <w:rPr>
+          <w:lang w:val="en-GB"/>
+        </w:rPr>
+        <w:t>value conversion</w:t>
+      </w:r>
+    </w:p>
+    <w:p>
+      <w:pPr>
+        <w:rPr>
+          <w:lang w:val="en-GB"/>
+        </w:rPr>
+      </w:pPr>
+      <w:r>
+        <w:rPr>
+          <w:lang w:val="en-GB"/>
+        </w:rPr>
+        <w:t>Text: the MSP</w:t>
+      </w:r>
+      <w:r>
+        <w:rPr>
+          <w:lang w:val="en-GB"/>
+        </w:rPr>
+        <w:t>2231</w:t>
+      </w:r>
+      <w:r>
+        <w:rPr>
+          <w:lang w:val="en-GB"/>
+        </w:rPr>
+        <w:t xml:space="preserve"> shal</w:t>
+      </w:r>
+      <w:r>
+        <w:rPr>
+          <w:lang w:val="en-GB"/>
+        </w:rPr>
+        <w:t xml:space="preserve">l convert the </w:t>
+      </w:r>
+      <w:r>
+        <w:rPr>
+          <w:lang w:val="en-GB"/>
+        </w:rPr>
+        <w:t>analogic value of the infrared sensor into a numeric value</w:t>
+      </w:r>
+      <w:r>
+        <w:rPr>
+          <w:lang w:val="en-GB"/>
+        </w:rPr>
+        <w:t>.</w:t>
+      </w:r>
+    </w:p>
+    <w:p>
+      <w:pPr>
+        <w:rPr>
+          <w:lang w:val="en-GB"/>
+        </w:rPr>
+      </w:pPr>
+      <w:r>
+        <w:rPr>
+          <w:lang w:val="en-GB"/>
+        </w:rPr>
+        <w:t>Covers: ADR_0400, ADR_0450</w:t>
+      </w:r>
+    </w:p>
+    <w:p>
+      <w:pPr>
+        <w:rPr>
+          <w:lang w:val="en-GB"/>
+        </w:rPr>
+      </w:pPr>
+      <w:r>
+        <w:rPr>
+          <w:lang w:val="en-GB"/>
+        </w:rPr>
+        <w:t xml:space="preserve">Function: </w:t>
+      </w:r>
+      <w:proofErr w:type="spellStart"/>
+      <w:r>
+        <w:rPr>
+          <w:lang w:val="en-GB"/>
+        </w:rPr>
+        <w:t>Infrared_Sensor</w:t>
+      </w:r>
+      <w:proofErr w:type="spellEnd"/>
+    </w:p>
+    <w:p>
+      <w:pPr>
+        <w:rPr>
+          <w:lang w:val="en-GB"/>
+        </w:rPr>
+      </w:pPr>
     </w:p>
     <w:p>
       <w:pPr>
@@ -5176,13 +6313,13 @@
         <w:rPr>
           <w:lang w:val="en-GB"/>
         </w:rPr>
-        <w:t>DDR_00</w:t>
-      </w:r>
-      <w:r>
-        <w:rPr>
-          <w:lang w:val="en-GB"/>
-        </w:rPr>
-        <w:t>8</w:t>
+        <w:t>DDR_01</w:t>
+      </w:r>
+      <w:r>
+        <w:rPr>
+          <w:lang w:val="en-GB"/>
+        </w:rPr>
+        <w:t>4</w:t>
       </w:r>
       <w:r>
         <w:rPr>
@@ -5201,72 +6338,98 @@
         <w:rPr>
           <w:lang w:val="en-GB"/>
         </w:rPr>
-        <w:t>Name: User input help</w:t>
-      </w:r>
-    </w:p>
-    <w:p>
-      <w:pPr>
-        <w:spacing w:after="0"/>
-        <w:rPr>
-          <w:lang w:val="en-GB"/>
-        </w:rPr>
-      </w:pPr>
-      <w:r>
-        <w:rPr>
-          <w:lang w:val="en-GB"/>
-        </w:rPr>
-        <w:t xml:space="preserve">Text: If the </w:t>
-      </w:r>
-      <w:r>
-        <w:rPr>
-          <w:lang w:val="en-GB"/>
-        </w:rPr>
-        <w:t>Sambot</w:t>
-      </w:r>
-      <w:r>
-        <w:rPr>
-          <w:lang w:val="en-GB"/>
-        </w:rPr>
-        <w:t xml:space="preserve"> receives any input not defined in the menu then it shall invoke UI_help to guide the user</w:t>
-      </w:r>
-    </w:p>
-    <w:p>
-      <w:pPr>
-        <w:rPr>
-          <w:lang w:val="en-GB"/>
-        </w:rPr>
-      </w:pPr>
-      <w:r>
-        <w:rPr>
-          <w:lang w:val="en-GB"/>
-        </w:rPr>
-        <w:t xml:space="preserve">Covers: </w:t>
-      </w:r>
-      <w:r>
-        <w:rPr>
-          <w:lang w:val="en-GB"/>
-        </w:rPr>
-        <w:t>ADR_1100</w:t>
-      </w:r>
-    </w:p>
-    <w:p>
-      <w:pPr>
-        <w:rPr>
-          <w:lang w:val="en-GB"/>
-        </w:rPr>
-      </w:pPr>
-      <w:r>
-        <w:rPr>
-          <w:lang w:val="en-GB"/>
-        </w:rPr>
-        <w:t>Function:</w:t>
-      </w:r>
-      <w:r>
-        <w:rPr>
-          <w:lang w:val="en-GB"/>
-        </w:rPr>
-        <w:t xml:space="preserve"> interpreter</w:t>
-      </w:r>
+        <w:t xml:space="preserve">Name: </w:t>
+      </w:r>
+      <w:r>
+        <w:rPr>
+          <w:lang w:val="en-GB"/>
+        </w:rPr>
+        <w:t>Ultrasound</w:t>
+      </w:r>
+      <w:r>
+        <w:rPr>
+          <w:lang w:val="en-GB"/>
+        </w:rPr>
+        <w:t>’s value conversion</w:t>
+      </w:r>
+    </w:p>
+    <w:p>
+      <w:pPr>
+        <w:rPr>
+          <w:lang w:val="en-GB"/>
+        </w:rPr>
+      </w:pPr>
+      <w:r>
+        <w:rPr>
+          <w:lang w:val="en-GB"/>
+        </w:rPr>
+        <w:t xml:space="preserve">Text: the MSP2231 shall </w:t>
+      </w:r>
+      <w:r>
+        <w:rPr>
+          <w:lang w:val="en-GB"/>
+        </w:rPr>
+        <w:t xml:space="preserve">convert the analogic value of the </w:t>
+      </w:r>
+      <w:r>
+        <w:rPr>
+          <w:lang w:val="en-GB"/>
+        </w:rPr>
+        <w:t>ultrasound</w:t>
+      </w:r>
+      <w:r>
+        <w:rPr>
+          <w:lang w:val="en-GB"/>
+        </w:rPr>
+        <w:t xml:space="preserve"> sensor into a numeric value</w:t>
+      </w:r>
+      <w:r>
+        <w:rPr>
+          <w:lang w:val="en-GB"/>
+        </w:rPr>
+        <w:t>.</w:t>
+      </w:r>
+    </w:p>
+    <w:p>
+      <w:pPr>
+        <w:rPr>
+          <w:lang w:val="en-GB"/>
+        </w:rPr>
+      </w:pPr>
+      <w:r>
+        <w:rPr>
+          <w:lang w:val="en-GB"/>
+        </w:rPr>
+        <w:t>Covers: ADR_0400, ADR_0450</w:t>
+      </w:r>
+    </w:p>
+    <w:p>
+      <w:pPr>
+        <w:rPr>
+          <w:lang w:val="en-GB"/>
+        </w:rPr>
+      </w:pPr>
+      <w:r>
+        <w:rPr>
+          <w:lang w:val="en-GB"/>
+        </w:rPr>
+        <w:t xml:space="preserve">Function: </w:t>
+      </w:r>
+      <w:proofErr w:type="spellStart"/>
+      <w:r>
+        <w:rPr>
+          <w:lang w:val="en-GB"/>
+        </w:rPr>
+        <w:t>Infrared_Sensor</w:t>
+      </w:r>
+      <w:proofErr w:type="spellEnd"/>
+    </w:p>
+    <w:p>
+      <w:pPr>
+        <w:rPr>
+          <w:lang w:val="en-GB"/>
+        </w:rPr>
+      </w:pPr>
     </w:p>
     <w:p>
       <w:pPr>
@@ -5286,13 +6449,13 @@
         <w:rPr>
           <w:lang w:val="en-GB"/>
         </w:rPr>
-        <w:t>DDR_0</w:t>
-      </w:r>
-      <w:r>
-        <w:rPr>
-          <w:lang w:val="en-GB"/>
-        </w:rPr>
-        <w:t>09</w:t>
+        <w:t>DDR_01</w:t>
+      </w:r>
+      <w:r>
+        <w:rPr>
+          <w:lang w:val="en-GB"/>
+        </w:rPr>
+        <w:t>5</w:t>
       </w:r>
       <w:r>
         <w:rPr>
@@ -5311,51 +6474,59 @@
         <w:rPr>
           <w:lang w:val="en-GB"/>
         </w:rPr>
-        <w:t>Name: Debug mode</w:t>
-      </w:r>
-    </w:p>
-    <w:p>
-      <w:pPr>
-        <w:rPr>
-          <w:lang w:val="en-GB"/>
-        </w:rPr>
-      </w:pPr>
-      <w:r>
-        <w:rPr>
-          <w:lang w:val="en-GB"/>
-        </w:rPr>
-        <w:t>Text: If the user write</w:t>
-      </w:r>
-      <w:r>
-        <w:rPr>
-          <w:lang w:val="en-GB"/>
-        </w:rPr>
-        <w:t>s</w:t>
-      </w:r>
-      <w:r>
-        <w:rPr>
-          <w:lang w:val="en-GB"/>
-        </w:rPr>
-        <w:t xml:space="preserve"> “B” in the terminal, it shall display the measures of all the sensors in real time.</w:t>
-      </w:r>
-    </w:p>
-    <w:p>
-      <w:pPr>
-        <w:rPr>
-          <w:lang w:val="en-GB"/>
-        </w:rPr>
-      </w:pPr>
-      <w:r>
-        <w:rPr>
-          <w:lang w:val="en-GB"/>
-        </w:rPr>
-        <w:t xml:space="preserve">Covers: </w:t>
-      </w:r>
-      <w:r>
-        <w:rPr>
-          <w:lang w:val="en-GB"/>
-        </w:rPr>
-        <w:t>A</w:t>
+        <w:t>Name: Obstacle detection</w:t>
+      </w:r>
+    </w:p>
+    <w:p>
+      <w:pPr>
+        <w:rPr>
+          <w:lang w:val="en-GB"/>
+        </w:rPr>
+      </w:pPr>
+      <w:r>
+        <w:rPr>
+          <w:lang w:val="en-GB"/>
+        </w:rPr>
+        <w:t>Text: the MSP2553 shall command the robot to stop and turn right if the value received from the ultrasound sensor (sent by the MSP2231) indicates an obstacle.</w:t>
+      </w:r>
+    </w:p>
+    <w:p>
+      <w:pPr>
+        <w:rPr>
+          <w:lang w:val="en-GB"/>
+        </w:rPr>
+      </w:pPr>
+      <w:r>
+        <w:rPr>
+          <w:lang w:val="en-GB"/>
+        </w:rPr>
+        <w:t>Covers: ADR_0200, ADR_0250</w:t>
+      </w:r>
+    </w:p>
+    <w:p>
+      <w:pPr>
+        <w:rPr>
+          <w:lang w:val="en-GB"/>
+        </w:rPr>
+      </w:pPr>
+      <w:r>
+        <w:rPr>
+          <w:lang w:val="en-GB"/>
+        </w:rPr>
+        <w:t xml:space="preserve">Function: </w:t>
+      </w:r>
+      <w:proofErr w:type="spellStart"/>
+      <w:r>
+        <w:rPr>
+          <w:lang w:val="en-GB"/>
+        </w:rPr>
+        <w:t>Obstacle</w:t>
+      </w:r>
+      <w:r>
+        <w:rPr>
+          <w:lang w:val="en-GB"/>
+        </w:rPr>
+        <w:t>_</w:t>
       </w:r>
       <w:r>
         <w:rPr>
@@ -5367,583 +6538,9 @@
         <w:rPr>
           <w:lang w:val="en-GB"/>
         </w:rPr>
-        <w:t>R_1200</w:t>
-      </w:r>
-    </w:p>
-    <w:p>
-      <w:pPr>
-        <w:rPr>
-          <w:lang w:val="en-GB"/>
-        </w:rPr>
-      </w:pPr>
-      <w:r>
-        <w:rPr>
-          <w:lang w:val="en-GB"/>
-        </w:rPr>
-        <w:t>Function:</w:t>
-      </w:r>
-      <w:r>
-        <w:rPr>
-          <w:lang w:val="en-GB"/>
-        </w:rPr>
-        <w:t xml:space="preserve"> Debug</w:t>
-      </w:r>
-    </w:p>
-    <w:p>
-      <w:pPr>
-        <w:rPr>
-          <w:lang w:val="en-GB"/>
-        </w:rPr>
-      </w:pPr>
-    </w:p>
-    <w:p>
-      <w:pPr>
-        <w:pStyle w:val="Titre2"/>
-        <w:rPr>
-          <w:lang w:val="en-GB"/>
-        </w:rPr>
-      </w:pPr>
-      <w:r>
-        <w:rPr>
-          <w:lang w:val="en-GB"/>
-        </w:rPr>
-        <w:t>DDR_</w:t>
-      </w:r>
-      <w:r>
-        <w:rPr>
-          <w:lang w:val="en-GB"/>
-        </w:rPr>
-        <w:t>01</w:t>
-      </w:r>
-      <w:r>
-        <w:rPr>
-          <w:lang w:val="en-GB"/>
-        </w:rPr>
-        <w:t>0</w:t>
-      </w:r>
-      <w:r>
-        <w:rPr>
-          <w:lang w:val="en-GB"/>
-        </w:rPr>
-        <w:t>00</w:t>
-      </w:r>
-    </w:p>
-    <w:p>
-      <w:pPr>
-        <w:rPr>
-          <w:lang w:val="en-GB"/>
-        </w:rPr>
-      </w:pPr>
-      <w:r>
-        <w:rPr>
-          <w:lang w:val="en-GB"/>
-        </w:rPr>
-        <w:t xml:space="preserve">Name: </w:t>
-      </w:r>
-      <w:r>
-        <w:rPr>
-          <w:lang w:val="en-GB"/>
-        </w:rPr>
-        <w:t>Manual Mode</w:t>
-      </w:r>
-    </w:p>
-    <w:p>
-      <w:pPr>
-        <w:rPr>
-          <w:lang w:val="en-GB"/>
-        </w:rPr>
-      </w:pPr>
-      <w:r>
-        <w:rPr>
-          <w:lang w:val="en-GB"/>
-        </w:rPr>
-        <w:t>Text:</w:t>
-      </w:r>
-      <w:r>
-        <w:rPr>
-          <w:lang w:val="en-GB"/>
-        </w:rPr>
-        <w:t xml:space="preserve"> In manual mode, the MSP2231 shall continue to send the sensors’ information to the MSP2553, but the microcontroller shall ignore</w:t>
-      </w:r>
-      <w:r>
-        <w:rPr>
-          <w:lang w:val="en-GB"/>
-        </w:rPr>
-        <w:t xml:space="preserve"> them.</w:t>
-      </w:r>
-    </w:p>
-    <w:p>
-      <w:pPr>
-        <w:rPr>
-          <w:lang w:val="en-GB"/>
-        </w:rPr>
-      </w:pPr>
-      <w:r>
-        <w:rPr>
-          <w:lang w:val="en-GB"/>
-        </w:rPr>
-        <w:t xml:space="preserve">Covers: </w:t>
-      </w:r>
-      <w:r>
-        <w:rPr>
-          <w:lang w:val="en-GB"/>
-        </w:rPr>
-        <w:t>ADR_0600</w:t>
-      </w:r>
-    </w:p>
-    <w:p>
-      <w:pPr>
-        <w:rPr>
-          <w:lang w:val="en-GB"/>
-        </w:rPr>
-      </w:pPr>
-      <w:r>
-        <w:rPr>
-          <w:lang w:val="en-GB"/>
-        </w:rPr>
-        <w:t>Function:</w:t>
-      </w:r>
-      <w:r>
-        <w:rPr>
-          <w:lang w:val="en-GB"/>
-        </w:rPr>
-        <w:t xml:space="preserve"> Manual_mode</w:t>
-      </w:r>
-    </w:p>
-    <w:p>
-      <w:pPr>
-        <w:rPr>
-          <w:lang w:val="en-GB"/>
-        </w:rPr>
-      </w:pPr>
-    </w:p>
-    <w:p>
-      <w:pPr>
-        <w:pStyle w:val="Titre2"/>
-        <w:rPr>
-          <w:lang w:val="en-GB"/>
-        </w:rPr>
-      </w:pPr>
-      <w:r>
-        <w:rPr>
-          <w:lang w:val="en-GB"/>
-        </w:rPr>
-        <w:t>DDR_</w:t>
-      </w:r>
-      <w:r>
-        <w:rPr>
-          <w:lang w:val="en-GB"/>
-        </w:rPr>
-        <w:t>01</w:t>
-      </w:r>
-      <w:r>
-        <w:rPr>
-          <w:lang w:val="en-GB"/>
-        </w:rPr>
-        <w:t>1</w:t>
-      </w:r>
-      <w:r>
-        <w:rPr>
-          <w:lang w:val="en-GB"/>
-        </w:rPr>
-        <w:t>00</w:t>
-      </w:r>
-    </w:p>
-    <w:p>
-      <w:pPr>
-        <w:rPr>
-          <w:lang w:val="en-GB"/>
-        </w:rPr>
-      </w:pPr>
-      <w:r>
-        <w:rPr>
-          <w:lang w:val="en-GB"/>
-        </w:rPr>
-        <w:t xml:space="preserve">Name: </w:t>
-      </w:r>
-      <w:r>
-        <w:rPr>
-          <w:lang w:val="en-GB"/>
-        </w:rPr>
-        <w:t>Sending information</w:t>
-      </w:r>
-    </w:p>
-    <w:p>
-      <w:pPr>
-        <w:rPr>
-          <w:lang w:val="en-GB"/>
-        </w:rPr>
-      </w:pPr>
-      <w:r>
-        <w:rPr>
-          <w:lang w:val="en-GB"/>
-        </w:rPr>
-        <w:t xml:space="preserve">Text: </w:t>
-      </w:r>
-      <w:r>
-        <w:rPr>
-          <w:lang w:val="en-GB"/>
-        </w:rPr>
-        <w:t>the MSP2231 shall always send the sensors’ information to the MSP2553</w:t>
-      </w:r>
-    </w:p>
-    <w:p>
-      <w:pPr>
-        <w:rPr>
-          <w:lang w:val="en-GB"/>
-        </w:rPr>
-      </w:pPr>
-      <w:r>
-        <w:rPr>
-          <w:lang w:val="en-GB"/>
-        </w:rPr>
-        <w:t xml:space="preserve">Covers: </w:t>
-      </w:r>
-      <w:r>
-        <w:rPr>
-          <w:lang w:val="en-GB"/>
-        </w:rPr>
-        <w:t>ADR_0300, ADR_0500</w:t>
-      </w:r>
-    </w:p>
-    <w:p>
-      <w:pPr>
-        <w:rPr>
-          <w:lang w:val="en-GB"/>
-        </w:rPr>
-      </w:pPr>
-      <w:r>
-        <w:rPr>
-          <w:lang w:val="en-GB"/>
-        </w:rPr>
-        <w:t>Function:</w:t>
-      </w:r>
-      <w:r>
-        <w:rPr>
-          <w:lang w:val="en-GB"/>
-        </w:rPr>
-        <w:t xml:space="preserve"> Sensors</w:t>
-      </w:r>
-    </w:p>
-    <w:p>
-      <w:pPr>
-        <w:rPr>
-          <w:lang w:val="en-GB"/>
-        </w:rPr>
-      </w:pPr>
-    </w:p>
-    <w:p>
-      <w:pPr>
-        <w:rPr>
-          <w:lang w:val="en-GB"/>
-        </w:rPr>
-      </w:pPr>
-    </w:p>
-    <w:p>
-      <w:pPr>
-        <w:pStyle w:val="Titre2"/>
-        <w:rPr>
-          <w:lang w:val="en-GB"/>
-        </w:rPr>
-      </w:pPr>
-      <w:r>
-        <w:rPr>
-          <w:lang w:val="en-GB"/>
-        </w:rPr>
-        <w:t>DDR_</w:t>
-      </w:r>
-      <w:r>
-        <w:rPr>
-          <w:lang w:val="en-GB"/>
-        </w:rPr>
-        <w:t>01200</w:t>
-      </w:r>
-    </w:p>
-    <w:p>
-      <w:pPr>
-        <w:rPr>
-          <w:lang w:val="en-GB"/>
-        </w:rPr>
-      </w:pPr>
-      <w:r>
-        <w:rPr>
-          <w:lang w:val="en-GB"/>
-        </w:rPr>
-        <w:t xml:space="preserve">Name: </w:t>
-      </w:r>
-      <w:r>
-        <w:rPr>
-          <w:lang w:val="en-GB"/>
-        </w:rPr>
-        <w:t>Void detection</w:t>
-      </w:r>
-    </w:p>
-    <w:p>
-      <w:pPr>
-        <w:rPr>
-          <w:lang w:val="en-GB"/>
-        </w:rPr>
-      </w:pPr>
-      <w:r>
-        <w:rPr>
-          <w:lang w:val="en-GB"/>
-        </w:rPr>
-        <w:t xml:space="preserve">Text: </w:t>
-      </w:r>
-      <w:r>
-        <w:rPr>
-          <w:lang w:val="en-GB"/>
-        </w:rPr>
-        <w:t xml:space="preserve">the MSP2553 shall command the robot to </w:t>
-      </w:r>
-      <w:r>
-        <w:rPr>
-          <w:lang w:val="en-GB"/>
-        </w:rPr>
-        <w:t>stop</w:t>
-      </w:r>
-      <w:r>
-        <w:rPr>
-          <w:lang w:val="en-GB"/>
-        </w:rPr>
-        <w:t>, run backward</w:t>
-      </w:r>
-      <w:r>
-        <w:rPr>
-          <w:lang w:val="en-GB"/>
-        </w:rPr>
-        <w:t xml:space="preserve"> and turn around if the value received from the infrared sensor (sent by the MSP2231) indicates a void.</w:t>
-      </w:r>
-    </w:p>
-    <w:p>
-      <w:pPr>
-        <w:rPr>
-          <w:lang w:val="en-GB"/>
-        </w:rPr>
-      </w:pPr>
-      <w:r>
-        <w:rPr>
-          <w:lang w:val="en-GB"/>
-        </w:rPr>
-        <w:t xml:space="preserve">Covers: </w:t>
-      </w:r>
-      <w:r>
-        <w:rPr>
-          <w:lang w:val="en-GB"/>
-        </w:rPr>
-        <w:t>ADR_0400, ADR_0450</w:t>
-      </w:r>
-    </w:p>
-    <w:p>
-      <w:pPr>
-        <w:rPr>
-          <w:lang w:val="en-GB"/>
-        </w:rPr>
-      </w:pPr>
-      <w:r>
-        <w:rPr>
-          <w:lang w:val="en-GB"/>
-        </w:rPr>
-        <w:t>Function:</w:t>
-      </w:r>
-      <w:r>
-        <w:rPr>
-          <w:lang w:val="en-GB"/>
-        </w:rPr>
-        <w:t xml:space="preserve"> Void_detection</w:t>
-      </w:r>
-    </w:p>
-    <w:p>
-      <w:pPr>
-        <w:rPr>
-          <w:lang w:val="en-GB"/>
-        </w:rPr>
-      </w:pPr>
-    </w:p>
-    <w:p>
-      <w:pPr>
-        <w:rPr>
-          <w:lang w:val="en-GB"/>
-        </w:rPr>
-      </w:pPr>
-    </w:p>
-    <w:p>
-      <w:pPr>
-        <w:pStyle w:val="Titre2"/>
-        <w:rPr>
-          <w:lang w:val="en-GB"/>
-        </w:rPr>
-      </w:pPr>
-      <w:r>
-        <w:rPr>
-          <w:lang w:val="en-GB"/>
-        </w:rPr>
-        <w:t>DDR_01300</w:t>
-      </w:r>
-    </w:p>
-    <w:p>
-      <w:pPr>
-        <w:rPr>
-          <w:lang w:val="en-GB"/>
-        </w:rPr>
-      </w:pPr>
-      <w:r>
-        <w:rPr>
-          <w:lang w:val="en-GB"/>
-        </w:rPr>
-        <w:t>Name: Obstacle detection</w:t>
-      </w:r>
-    </w:p>
-    <w:p>
-      <w:pPr>
-        <w:rPr>
-          <w:lang w:val="en-GB"/>
-        </w:rPr>
-      </w:pPr>
-      <w:r>
-        <w:rPr>
-          <w:lang w:val="en-GB"/>
-        </w:rPr>
-        <w:t>Text: the MSP2553 shall command the robot to stop and turn right if the value received from the ultrasound sensor (sent by the MSP2231) indicates an obstacle.</w:t>
-      </w:r>
-    </w:p>
-    <w:p>
-      <w:pPr>
-        <w:rPr>
-          <w:lang w:val="en-GB"/>
-        </w:rPr>
-      </w:pPr>
-      <w:r>
-        <w:rPr>
-          <w:lang w:val="en-GB"/>
-        </w:rPr>
-        <w:lastRenderedPageBreak/>
-        <w:t>Covers: ADR_0200, ADR_0250</w:t>
-      </w:r>
-    </w:p>
-    <w:p>
-      <w:pPr>
-        <w:rPr>
-          <w:lang w:val="en-GB"/>
-        </w:rPr>
-      </w:pPr>
-      <w:r>
-        <w:rPr>
-          <w:lang w:val="en-GB"/>
-        </w:rPr>
-        <w:t xml:space="preserve">Function: </w:t>
-      </w:r>
-      <w:r>
-        <w:rPr>
-          <w:lang w:val="en-GB"/>
-        </w:rPr>
-        <w:t>Obstacle</w:t>
-      </w:r>
-      <w:r>
-        <w:rPr>
-          <w:lang w:val="en-GB"/>
-        </w:rPr>
-        <w:t>_</w:t>
-      </w:r>
-      <w:r>
-        <w:rPr>
-          <w:lang w:val="en-GB"/>
-        </w:rPr>
-        <w:t>D</w:t>
-      </w:r>
-      <w:r>
-        <w:rPr>
-          <w:lang w:val="en-GB"/>
-        </w:rPr>
         <w:t>etection</w:t>
       </w:r>
-    </w:p>
-    <w:p>
-      <w:pPr>
-        <w:rPr>
-          <w:lang w:val="en-GB"/>
-        </w:rPr>
-      </w:pPr>
-    </w:p>
-    <w:p>
-      <w:pPr>
-        <w:rPr>
-          <w:lang w:val="en-GB"/>
-        </w:rPr>
-      </w:pPr>
-    </w:p>
-    <w:p>
-      <w:pPr>
-        <w:pStyle w:val="Titre2"/>
-        <w:rPr>
-          <w:lang w:val="en-GB"/>
-        </w:rPr>
-      </w:pPr>
-      <w:r>
-        <w:rPr>
-          <w:lang w:val="en-GB"/>
-        </w:rPr>
-        <w:t>DDR_</w:t>
-      </w:r>
-    </w:p>
-    <w:p>
-      <w:pPr>
-        <w:rPr>
-          <w:lang w:val="en-GB"/>
-        </w:rPr>
-      </w:pPr>
-      <w:r>
-        <w:rPr>
-          <w:lang w:val="en-GB"/>
-        </w:rPr>
-        <w:t xml:space="preserve">Name: </w:t>
-      </w:r>
-    </w:p>
-    <w:p>
-      <w:pPr>
-        <w:rPr>
-          <w:lang w:val="en-GB"/>
-        </w:rPr>
-      </w:pPr>
-      <w:r>
-        <w:rPr>
-          <w:lang w:val="en-GB"/>
-        </w:rPr>
-        <w:t xml:space="preserve">Text: </w:t>
-      </w:r>
-    </w:p>
-    <w:p>
-      <w:pPr>
-        <w:rPr>
-          <w:lang w:val="en-GB"/>
-        </w:rPr>
-      </w:pPr>
-      <w:r>
-        <w:rPr>
-          <w:lang w:val="en-GB"/>
-        </w:rPr>
-        <w:t xml:space="preserve">Covers: </w:t>
-      </w:r>
-    </w:p>
-    <w:p>
-      <w:pPr>
-        <w:rPr>
-          <w:lang w:val="en-GB"/>
-        </w:rPr>
-      </w:pPr>
-      <w:r>
-        <w:rPr>
-          <w:lang w:val="en-GB"/>
-        </w:rPr>
-        <w:t>Function:</w:t>
-      </w:r>
-    </w:p>
-    <w:p>
-      <w:pPr>
-        <w:rPr>
-          <w:lang w:val="en-GB"/>
-        </w:rPr>
-      </w:pPr>
+      <w:proofErr w:type="spellEnd"/>
     </w:p>
     <w:p>
       <w:pPr>
@@ -7349,7 +7946,7 @@
 </file>
 
 <file path=customXml/itemProps1.xml><?xml version="1.0" encoding="utf-8"?>
-<ds:datastoreItem xmlns:ds="http://schemas.openxmlformats.org/officeDocument/2006/customXml" ds:itemID="{F931C470-DF70-4F72-86BB-8F10490525D7}">
+<ds:datastoreItem xmlns:ds="http://schemas.openxmlformats.org/officeDocument/2006/customXml" ds:itemID="{63C9D0EA-8D9A-4C70-A110-4A910F53B988}">
   <ds:schemaRefs>
     <ds:schemaRef ds:uri="http://schemas.openxmlformats.org/officeDocument/2006/bibliography"/>
   </ds:schemaRefs>

</xml_diff>